<commit_message>
Agregue las fotos nuevas de las plaquetas y agregue la lista de componentes al word
</commit_message>
<xml_diff>
--- a/Arduino bootloader.docx
+++ b/Arduino bootloader.docx
@@ -1,6 +1,6 @@
 
 <file path=word/document.xml><?xml version="1.0" encoding="utf-8"?>
-<w:document xmlns:wpc="http://schemas.microsoft.com/office/word/2010/wordprocessingCanvas" xmlns:cx="http://schemas.microsoft.com/office/drawing/2014/chartex" xmlns:cx1="http://schemas.microsoft.com/office/drawing/2015/9/8/chartex" xmlns:mc="http://schemas.openxmlformats.org/markup-compatibility/2006" xmlns:o="urn:schemas-microsoft-com:office:office" xmlns:r="http://schemas.openxmlformats.org/officeDocument/2006/relationships" xmlns:m="http://schemas.openxmlformats.org/officeDocument/2006/math" xmlns:v="urn:schemas-microsoft-com:vml" xmlns:wp14="http://schemas.microsoft.com/office/word/2010/wordprocessingDrawing" xmlns:wp="http://schemas.openxmlformats.org/drawingml/2006/wordprocessingDrawing" xmlns:w10="urn:schemas-microsoft-com:office:word" xmlns:w="http://schemas.openxmlformats.org/wordprocessingml/2006/main" xmlns:w14="http://schemas.microsoft.com/office/word/2010/wordml" xmlns:w15="http://schemas.microsoft.com/office/word/2012/wordml" xmlns:w16se="http://schemas.microsoft.com/office/word/2015/wordml/symex" xmlns:wpg="http://schemas.microsoft.com/office/word/2010/wordprocessingGroup" xmlns:wpi="http://schemas.microsoft.com/office/word/2010/wordprocessingInk" xmlns:wne="http://schemas.microsoft.com/office/word/2006/wordml" xmlns:wps="http://schemas.microsoft.com/office/word/2010/wordprocessingShape" mc:Ignorable="w14 w15 w16se wp14">
+<w:document xmlns:wpc="http://schemas.microsoft.com/office/word/2010/wordprocessingCanvas" xmlns:cx="http://schemas.microsoft.com/office/drawing/2014/chartex" xmlns:cx1="http://schemas.microsoft.com/office/drawing/2015/9/8/chartex" xmlns:cx2="http://schemas.microsoft.com/office/drawing/2015/10/21/chartex" xmlns:cx3="http://schemas.microsoft.com/office/drawing/2016/5/9/chartex" xmlns:cx4="http://schemas.microsoft.com/office/drawing/2016/5/10/chartex" xmlns:cx5="http://schemas.microsoft.com/office/drawing/2016/5/11/chartex" xmlns:cx6="http://schemas.microsoft.com/office/drawing/2016/5/12/chartex" xmlns:cx7="http://schemas.microsoft.com/office/drawing/2016/5/13/chartex" xmlns:cx8="http://schemas.microsoft.com/office/drawing/2016/5/14/chartex" xmlns:mc="http://schemas.openxmlformats.org/markup-compatibility/2006" xmlns:aink="http://schemas.microsoft.com/office/drawing/2016/ink" xmlns:am3d="http://schemas.microsoft.com/office/drawing/2017/model3d" xmlns:o="urn:schemas-microsoft-com:office:office" xmlns:r="http://schemas.openxmlformats.org/officeDocument/2006/relationships" xmlns:m="http://schemas.openxmlformats.org/officeDocument/2006/math" xmlns:v="urn:schemas-microsoft-com:vml" xmlns:wp14="http://schemas.microsoft.com/office/word/2010/wordprocessingDrawing" xmlns:wp="http://schemas.openxmlformats.org/drawingml/2006/wordprocessingDrawing" xmlns:w10="urn:schemas-microsoft-com:office:word" xmlns:w="http://schemas.openxmlformats.org/wordprocessingml/2006/main" xmlns:w14="http://schemas.microsoft.com/office/word/2010/wordml" xmlns:w15="http://schemas.microsoft.com/office/word/2012/wordml" xmlns:w16cex="http://schemas.microsoft.com/office/word/2018/wordml/cex" xmlns:w16cid="http://schemas.microsoft.com/office/word/2016/wordml/cid" xmlns:w16="http://schemas.microsoft.com/office/word/2018/wordml" xmlns:w16sdtdh="http://schemas.microsoft.com/office/word/2020/wordml/sdtdatahash" xmlns:w16se="http://schemas.microsoft.com/office/word/2015/wordml/symex" xmlns:wpg="http://schemas.microsoft.com/office/word/2010/wordprocessingGroup" xmlns:wpi="http://schemas.microsoft.com/office/word/2010/wordprocessingInk" xmlns:wne="http://schemas.microsoft.com/office/word/2006/wordml" xmlns:wps="http://schemas.microsoft.com/office/word/2010/wordprocessingShape" mc:Ignorable="w14 w15 w16se w16cid w16 w16cex w16sdtdh wp14">
   <w:body>
     <w:p>
       <w:pPr>
@@ -14,7 +14,6 @@
           <w:lang w:val="es-AR"/>
         </w:rPr>
       </w:pPr>
-      <w:proofErr w:type="spellStart"/>
       <w:r>
         <w:rPr>
           <w:rFonts w:asciiTheme="majorHAnsi" w:eastAsiaTheme="majorEastAsia" w:hAnsiTheme="majorHAnsi" w:cstheme="majorBidi"/>
@@ -24,127 +23,74 @@
           <w:szCs w:val="56"/>
           <w:lang w:val="es-AR"/>
         </w:rPr>
+        <w:t>Arduino bootloader</w:t>
+      </w:r>
+    </w:p>
+    <w:p>
+      <w:pPr>
+        <w:pStyle w:val="Ttulo2"/>
+        <w:rPr>
+          <w:lang w:val="es-AR"/>
+        </w:rPr>
+      </w:pPr>
+    </w:p>
+    <w:p>
+      <w:pPr>
+        <w:spacing w:line="240" w:lineRule="auto"/>
+        <w:rPr>
+          <w:lang w:val="es-AR"/>
+        </w:rPr>
+      </w:pPr>
+      <w:r>
+        <w:rPr>
+          <w:lang w:val="es-AR"/>
+        </w:rPr>
+        <w:t xml:space="preserve">Toda la documentación la </w:t>
+      </w:r>
+      <w:r>
+        <w:rPr>
+          <w:lang w:val="es-AR"/>
+        </w:rPr>
+        <w:t>obtuve</w:t>
+      </w:r>
+      <w:r>
+        <w:rPr>
+          <w:lang w:val="es-AR"/>
+        </w:rPr>
+        <w:t xml:space="preserve"> de la página oficial de soporte de </w:t>
+      </w:r>
+      <w:r>
+        <w:rPr>
+          <w:lang w:val="es-AR"/>
+        </w:rPr>
         <w:t>Arduino</w:t>
       </w:r>
-      <w:proofErr w:type="spellEnd"/>
-      <w:r>
-        <w:rPr>
-          <w:rFonts w:asciiTheme="majorHAnsi" w:eastAsiaTheme="majorEastAsia" w:hAnsiTheme="majorHAnsi" w:cstheme="majorBidi"/>
-          <w:spacing w:val="-10"/>
-          <w:kern w:val="28"/>
-          <w:sz w:val="56"/>
-          <w:szCs w:val="56"/>
-          <w:lang w:val="es-AR"/>
-        </w:rPr>
-        <w:t xml:space="preserve"> </w:t>
-      </w:r>
-      <w:proofErr w:type="spellStart"/>
-      <w:r>
-        <w:rPr>
-          <w:rFonts w:asciiTheme="majorHAnsi" w:eastAsiaTheme="majorEastAsia" w:hAnsiTheme="majorHAnsi" w:cstheme="majorBidi"/>
-          <w:spacing w:val="-10"/>
-          <w:kern w:val="28"/>
-          <w:sz w:val="56"/>
-          <w:szCs w:val="56"/>
-          <w:lang w:val="es-AR"/>
-        </w:rPr>
-        <w:t>bootloader</w:t>
-      </w:r>
-      <w:proofErr w:type="spellEnd"/>
-    </w:p>
-    <w:p>
-      <w:pPr>
-        <w:pStyle w:val="Ttulo2"/>
-        <w:rPr>
-          <w:lang w:val="es-AR"/>
-        </w:rPr>
-      </w:pPr>
+      <w:r>
+        <w:rPr>
+          <w:lang w:val="es-AR"/>
+        </w:rPr>
+        <w:t>.</w:t>
+      </w:r>
     </w:p>
     <w:p>
       <w:pPr>
         <w:spacing w:line="240" w:lineRule="auto"/>
         <w:rPr>
-          <w:lang w:val="es-AR"/>
-        </w:rPr>
-      </w:pPr>
-      <w:r>
-        <w:rPr>
-          <w:lang w:val="es-AR"/>
-        </w:rPr>
-        <w:t xml:space="preserve">Toda la </w:t>
-      </w:r>
-      <w:r>
-        <w:rPr>
-          <w:lang w:val="es-AR"/>
-        </w:rPr>
-        <w:t>documentación</w:t>
-      </w:r>
-      <w:r>
-        <w:rPr>
-          <w:lang w:val="es-AR"/>
-        </w:rPr>
-        <w:t xml:space="preserve"> </w:t>
-      </w:r>
-      <w:proofErr w:type="gramStart"/>
-      <w:r>
-        <w:rPr>
-          <w:lang w:val="es-AR"/>
-        </w:rPr>
-        <w:t>la saque</w:t>
-      </w:r>
-      <w:proofErr w:type="gramEnd"/>
-      <w:r>
-        <w:rPr>
-          <w:lang w:val="es-AR"/>
-        </w:rPr>
-        <w:t xml:space="preserve"> de la </w:t>
-      </w:r>
-      <w:r>
-        <w:rPr>
-          <w:lang w:val="es-AR"/>
-        </w:rPr>
-        <w:t>página</w:t>
-      </w:r>
-      <w:r>
-        <w:rPr>
-          <w:lang w:val="es-AR"/>
-        </w:rPr>
-        <w:t xml:space="preserve"> oficial de soporte de </w:t>
-      </w:r>
-      <w:proofErr w:type="spellStart"/>
-      <w:r>
-        <w:rPr>
-          <w:lang w:val="es-AR"/>
-        </w:rPr>
-        <w:t>arduino</w:t>
-      </w:r>
-      <w:proofErr w:type="spellEnd"/>
-      <w:r>
-        <w:rPr>
-          <w:lang w:val="es-AR"/>
-        </w:rPr>
-        <w:t>.</w:t>
+          <w:lang w:val="en-US"/>
+        </w:rPr>
+      </w:pPr>
+      <w:r>
+        <w:rPr>
+          <w:lang w:val="en-US"/>
+        </w:rPr>
+        <w:t>Link https://www.arduino.cc/en/Tutorial/BuiltInExamples/ArduinoToBreadboard</w:t>
       </w:r>
     </w:p>
     <w:p>
       <w:pPr>
         <w:spacing w:line="240" w:lineRule="auto"/>
         <w:rPr>
-          <w:lang w:val="es-AR"/>
-        </w:rPr>
-      </w:pPr>
-      <w:r>
-        <w:rPr>
-          <w:lang w:val="es-AR"/>
-        </w:rPr>
-        <w:t>Link https://www.arduino.cc/en/Tutorial/BuiltInExamples/ArduinoToBreadboard</w:t>
-      </w:r>
-    </w:p>
-    <w:p>
-      <w:pPr>
-        <w:spacing w:line="240" w:lineRule="auto"/>
-        <w:rPr>
-          <w:lang w:val="es-AR"/>
+          <w:lang w:val="en-US"/>
         </w:rPr>
       </w:pPr>
     </w:p>
@@ -176,14 +122,12 @@
         <w:tab/>
         <w:t xml:space="preserve">1. Placa doble faz que se conecte directamente sobre el </w:t>
       </w:r>
-      <w:proofErr w:type="spellStart"/>
-      <w:r>
-        <w:rPr>
-          <w:lang w:val="es-AR"/>
-        </w:rPr>
-        <w:t>arduino</w:t>
-      </w:r>
-      <w:proofErr w:type="spellEnd"/>
+      <w:r>
+        <w:rPr>
+          <w:lang w:val="es-AR"/>
+        </w:rPr>
+        <w:t>Arduino</w:t>
+      </w:r>
       <w:r>
         <w:rPr>
           <w:lang w:val="es-AR"/>
@@ -205,14 +149,12 @@
         <w:tab/>
         <w:t xml:space="preserve">2. Placa simple faz que se cablea directamente a los pines del </w:t>
       </w:r>
-      <w:proofErr w:type="spellStart"/>
-      <w:r>
-        <w:rPr>
-          <w:lang w:val="es-AR"/>
-        </w:rPr>
-        <w:t>arduino</w:t>
-      </w:r>
-      <w:proofErr w:type="spellEnd"/>
+      <w:r>
+        <w:rPr>
+          <w:lang w:val="es-AR"/>
+        </w:rPr>
+        <w:t>Arduino</w:t>
+      </w:r>
     </w:p>
     <w:p>
       <w:pPr>
@@ -239,21 +181,7 @@
           <w:lang w:val="es-AR"/>
         </w:rPr>
         <w:tab/>
-        <w:t xml:space="preserve">Tiene un </w:t>
-      </w:r>
-      <w:proofErr w:type="spellStart"/>
-      <w:r>
-        <w:rPr>
-          <w:lang w:val="es-AR"/>
-        </w:rPr>
-        <w:t>zif</w:t>
-      </w:r>
-      <w:proofErr w:type="spellEnd"/>
-      <w:r>
-        <w:rPr>
-          <w:lang w:val="es-AR"/>
-        </w:rPr>
-        <w:t xml:space="preserve"> socket chico</w:t>
+        <w:t>Tiene un zif socket chico</w:t>
       </w:r>
       <w:r>
         <w:rPr>
@@ -287,21 +215,7 @@
           <w:lang w:val="es-AR"/>
         </w:rPr>
         <w:tab/>
-        <w:t xml:space="preserve">Tiene un </w:t>
-      </w:r>
-      <w:proofErr w:type="spellStart"/>
-      <w:r>
-        <w:rPr>
-          <w:lang w:val="es-AR"/>
-        </w:rPr>
-        <w:t>zif</w:t>
-      </w:r>
-      <w:proofErr w:type="spellEnd"/>
-      <w:r>
-        <w:rPr>
-          <w:lang w:val="es-AR"/>
-        </w:rPr>
-        <w:t xml:space="preserve"> socket grande</w:t>
+        <w:t>Tiene un zif socket grande</w:t>
       </w:r>
       <w:r>
         <w:rPr>
@@ -330,152 +244,159 @@
           <w:lang w:val="es-AR"/>
         </w:rPr>
       </w:pPr>
-    </w:p>
-    <w:p>
-      <w:pPr>
-        <w:rPr>
-          <w:lang w:val="es-AR"/>
-        </w:rPr>
-      </w:pPr>
-    </w:p>
-    <w:p>
-      <w:pPr>
-        <w:rPr>
-          <w:lang w:val="es-AR"/>
-        </w:rPr>
-      </w:pPr>
-    </w:p>
-    <w:p>
-      <w:pPr>
-        <w:rPr>
-          <w:lang w:val="es-AR"/>
-        </w:rPr>
-      </w:pPr>
-    </w:p>
-    <w:p>
-      <w:pPr>
-        <w:rPr>
-          <w:lang w:val="es-AR"/>
-        </w:rPr>
-      </w:pPr>
-    </w:p>
-    <w:p>
-      <w:pPr>
-        <w:rPr>
-          <w:lang w:val="es-AR"/>
-        </w:rPr>
-      </w:pPr>
-    </w:p>
-    <w:p>
-      <w:pPr>
-        <w:rPr>
-          <w:lang w:val="es-AR"/>
-        </w:rPr>
-      </w:pPr>
-    </w:p>
-    <w:p>
-      <w:pPr>
-        <w:rPr>
-          <w:lang w:val="es-AR"/>
-        </w:rPr>
-      </w:pPr>
-    </w:p>
-    <w:p>
-      <w:pPr>
-        <w:rPr>
-          <w:lang w:val="es-AR"/>
-        </w:rPr>
-      </w:pPr>
-    </w:p>
-    <w:p>
-      <w:pPr>
-        <w:rPr>
-          <w:lang w:val="es-AR"/>
-        </w:rPr>
-      </w:pPr>
-    </w:p>
-    <w:p>
-      <w:pPr>
-        <w:rPr>
-          <w:lang w:val="es-AR"/>
-        </w:rPr>
-      </w:pPr>
-    </w:p>
-    <w:p>
-      <w:pPr>
-        <w:rPr>
-          <w:lang w:val="es-AR"/>
-        </w:rPr>
-      </w:pPr>
-    </w:p>
-    <w:p>
-      <w:pPr>
-        <w:rPr>
-          <w:lang w:val="es-AR"/>
-        </w:rPr>
-      </w:pPr>
-    </w:p>
-    <w:p>
-      <w:pPr>
-        <w:rPr>
-          <w:lang w:val="es-AR"/>
-        </w:rPr>
-      </w:pPr>
-    </w:p>
-    <w:p>
-      <w:pPr>
-        <w:rPr>
-          <w:lang w:val="es-AR"/>
-        </w:rPr>
-      </w:pPr>
-    </w:p>
-    <w:p>
-      <w:pPr>
-        <w:pStyle w:val="Ttulo2"/>
-        <w:rPr>
-          <w:lang w:val="es-AR"/>
-        </w:rPr>
-      </w:pPr>
-      <w:r>
-        <w:rPr>
-          <w:lang w:val="es-AR"/>
-        </w:rPr>
-        <w:lastRenderedPageBreak/>
-        <w:t xml:space="preserve">Versión </w:t>
-      </w:r>
-      <w:r>
-        <w:rPr>
-          <w:lang w:val="es-AR"/>
-        </w:rPr>
-        <w:t xml:space="preserve">simple faz </w:t>
-      </w:r>
-      <w:r>
-        <w:rPr>
-          <w:lang w:val="es-AR"/>
-        </w:rPr>
-        <w:t xml:space="preserve">con </w:t>
-      </w:r>
-      <w:proofErr w:type="spellStart"/>
-      <w:r>
-        <w:rPr>
-          <w:lang w:val="es-AR"/>
-        </w:rPr>
-        <w:t>zif</w:t>
-      </w:r>
-      <w:proofErr w:type="spellEnd"/>
-      <w:r>
-        <w:rPr>
-          <w:lang w:val="es-AR"/>
-        </w:rPr>
-        <w:t xml:space="preserve"> socket 28-3””</w:t>
-      </w:r>
-    </w:p>
-    <w:p>
-      <w:pPr>
-        <w:rPr>
-          <w:lang w:val="es-AR"/>
-        </w:rPr>
-      </w:pPr>
+      <w:r>
+        <w:rPr>
+          <w:lang w:val="es-AR"/>
+        </w:rPr>
+        <w:t>Lista de componentes:</w:t>
+      </w:r>
+    </w:p>
+    <w:p>
+      <w:pPr>
+        <w:pStyle w:val="Prrafodelista"/>
+        <w:numPr>
+          <w:ilvl w:val="0"/>
+          <w:numId w:val="1"/>
+        </w:numPr>
+        <w:rPr>
+          <w:lang w:val="es-AR"/>
+        </w:rPr>
+      </w:pPr>
+      <w:r>
+        <w:rPr>
+          <w:lang w:val="es-AR"/>
+        </w:rPr>
+        <w:t>Clock de 16MHz</w:t>
+      </w:r>
+    </w:p>
+    <w:p>
+      <w:pPr>
+        <w:pStyle w:val="Prrafodelista"/>
+        <w:numPr>
+          <w:ilvl w:val="0"/>
+          <w:numId w:val="1"/>
+        </w:numPr>
+        <w:rPr>
+          <w:lang w:val="es-AR"/>
+        </w:rPr>
+      </w:pPr>
+      <w:r>
+        <w:rPr>
+          <w:lang w:val="es-AR"/>
+        </w:rPr>
+        <w:t>Resistor de 10K</w:t>
+      </w:r>
+      <w:r>
+        <w:rPr>
+          <w:rFonts w:cstheme="minorHAnsi"/>
+          <w:lang w:val="es-AR"/>
+        </w:rPr>
+        <w:t>Ω</w:t>
+      </w:r>
+    </w:p>
+    <w:p>
+      <w:pPr>
+        <w:pStyle w:val="Prrafodelista"/>
+        <w:numPr>
+          <w:ilvl w:val="0"/>
+          <w:numId w:val="1"/>
+        </w:numPr>
+        <w:rPr>
+          <w:lang w:val="es-AR"/>
+        </w:rPr>
+      </w:pPr>
+      <w:r>
+        <w:rPr>
+          <w:lang w:val="es-AR"/>
+        </w:rPr>
+        <w:t>Dos capacitores cerámicos de 18</w:t>
+      </w:r>
+      <w:r>
+        <w:rPr>
+          <w:rFonts w:cstheme="minorHAnsi"/>
+          <w:lang w:val="es-AR"/>
+        </w:rPr>
+        <w:t>μF a 22</w:t>
+      </w:r>
+      <w:r>
+        <w:rPr>
+          <w:rFonts w:cstheme="minorHAnsi"/>
+          <w:lang w:val="es-AR"/>
+        </w:rPr>
+        <w:t>μ</w:t>
+      </w:r>
+      <w:r>
+        <w:rPr>
+          <w:rFonts w:cstheme="minorHAnsi"/>
+          <w:lang w:val="es-AR"/>
+        </w:rPr>
+        <w:t>F</w:t>
+      </w:r>
+    </w:p>
+    <w:p>
+      <w:pPr>
+        <w:pStyle w:val="Prrafodelista"/>
+        <w:numPr>
+          <w:ilvl w:val="0"/>
+          <w:numId w:val="1"/>
+        </w:numPr>
+        <w:rPr>
+          <w:lang w:val="es-AR"/>
+        </w:rPr>
+      </w:pPr>
+      <w:r>
+        <w:rPr>
+          <w:rFonts w:cstheme="minorHAnsi"/>
+          <w:lang w:val="es-AR"/>
+        </w:rPr>
+        <w:t>Dependiendo la opción elegida un zif socket de 28-3”” o de 3</w:t>
+      </w:r>
+      <w:r>
+        <w:rPr>
+          <w:rFonts w:cstheme="minorHAnsi"/>
+          <w:lang w:val="es-AR"/>
+        </w:rPr>
+        <w:t xml:space="preserve"> de 28 pines</w:t>
+      </w:r>
+    </w:p>
+    <w:p>
+      <w:pPr>
+        <w:pStyle w:val="Prrafodelista"/>
+        <w:numPr>
+          <w:ilvl w:val="0"/>
+          <w:numId w:val="1"/>
+        </w:numPr>
+        <w:rPr>
+          <w:lang w:val="es-AR"/>
+        </w:rPr>
+      </w:pPr>
+      <w:r>
+        <w:rPr>
+          <w:rFonts w:cstheme="minorHAnsi"/>
+          <w:lang w:val="es-AR"/>
+        </w:rPr>
+        <w:t>Header de 16 pines</w:t>
+      </w:r>
+    </w:p>
+    <w:p>
+      <w:pPr>
+        <w:rPr>
+          <w:lang w:val="es-AR"/>
+        </w:rPr>
+      </w:pPr>
+    </w:p>
+    <w:p>
+      <w:pPr>
+        <w:rPr>
+          <w:lang w:val="es-AR"/>
+        </w:rPr>
+      </w:pPr>
+      <w:r>
+        <w:rPr>
+          <w:lang w:val="es-AR"/>
+        </w:rPr>
+        <w:t>Ejemplo de Zif socket chico</w:t>
+      </w:r>
     </w:p>
     <w:p>
       <w:pPr>
@@ -486,13 +407,13 @@
       <w:r>
         <w:rPr>
           <w:noProof/>
-          <w:lang w:val="es-AR" w:eastAsia="es-AR"/>
+          <w:lang w:val="es-AR"/>
         </w:rPr>
         <w:drawing>
-          <wp:inline distT="0" distB="0" distL="0" distR="0">
-            <wp:extent cx="5724525" cy="5373400"/>
+          <wp:inline distT="0" distB="0" distL="0" distR="0" wp14:anchorId="5AF412BC" wp14:editId="4422B2E7">
+            <wp:extent cx="5400040" cy="2610485"/>
             <wp:effectExtent l="0" t="0" r="0" b="0"/>
-            <wp:docPr id="2" name="Imagen 2"/>
+            <wp:docPr id="1" name="Imagen 1" descr="Interfaz de usuario gráfica&#10;&#10;Descripción generada automáticamente"/>
             <wp:cNvGraphicFramePr>
               <a:graphicFrameLocks xmlns:a="http://schemas.openxmlformats.org/drawingml/2006/main" noChangeAspect="1"/>
             </wp:cNvGraphicFramePr>
@@ -500,11 +421,11 @@
               <a:graphicData uri="http://schemas.openxmlformats.org/drawingml/2006/picture">
                 <pic:pic xmlns:pic="http://schemas.openxmlformats.org/drawingml/2006/picture">
                   <pic:nvPicPr>
-                    <pic:cNvPr id="2" name="Arduino bootloader.png"/>
+                    <pic:cNvPr id="1" name="Imagen 1" descr="Interfaz de usuario gráfica&#10;&#10;Descripción generada automáticamente"/>
                     <pic:cNvPicPr/>
                   </pic:nvPicPr>
                   <pic:blipFill>
-                    <a:blip r:embed="rId4" cstate="print">
+                    <a:blip r:embed="rId5" cstate="print">
                       <a:extLst>
                         <a:ext uri="{28A0092B-C50C-407E-A947-70E740481C1C}">
                           <a14:useLocalDpi xmlns:a14="http://schemas.microsoft.com/office/drawing/2010/main" val="0"/>
@@ -518,7 +439,7 @@
                   <pic:spPr>
                     <a:xfrm>
                       <a:off x="0" y="0"/>
-                      <a:ext cx="5742776" cy="5390531"/>
+                      <a:ext cx="5400040" cy="2610485"/>
                     </a:xfrm>
                     <a:prstGeom prst="rect">
                       <a:avLst/>
@@ -533,6 +454,252 @@
     </w:p>
     <w:p>
       <w:pPr>
+        <w:pStyle w:val="Ttulo2"/>
+        <w:rPr>
+          <w:lang w:val="es-AR"/>
+        </w:rPr>
+      </w:pPr>
+      <w:r>
+        <w:rPr>
+          <w:lang w:val="es-AR"/>
+        </w:rPr>
+        <w:lastRenderedPageBreak/>
+        <w:t xml:space="preserve">Versión </w:t>
+      </w:r>
+      <w:r>
+        <w:rPr>
+          <w:lang w:val="es-AR"/>
+        </w:rPr>
+        <w:t xml:space="preserve">simple faz </w:t>
+      </w:r>
+      <w:r>
+        <w:rPr>
+          <w:lang w:val="es-AR"/>
+        </w:rPr>
+        <w:t>con zif socket 28-3””</w:t>
+      </w:r>
+    </w:p>
+    <w:p>
+      <w:pPr>
+        <w:rPr>
+          <w:lang w:val="es-AR"/>
+        </w:rPr>
+      </w:pPr>
+    </w:p>
+    <w:p>
+      <w:pPr>
+        <w:rPr>
+          <w:u w:val="single"/>
+          <w:lang w:val="es-AR"/>
+        </w:rPr>
+      </w:pPr>
+      <w:r>
+        <w:rPr>
+          <w:noProof/>
+          <w:lang w:val="es-AR"/>
+        </w:rPr>
+        <mc:AlternateContent>
+          <mc:Choice Requires="wpi">
+            <w:drawing>
+              <wp:anchor distT="0" distB="0" distL="114300" distR="114300" simplePos="0" relativeHeight="251667456" behindDoc="0" locked="0" layoutInCell="1" allowOverlap="1" wp14:anchorId="34451629" wp14:editId="3E129893">
+                <wp:simplePos x="0" y="0"/>
+                <wp:positionH relativeFrom="column">
+                  <wp:posOffset>2566670</wp:posOffset>
+                </wp:positionH>
+                <wp:positionV relativeFrom="paragraph">
+                  <wp:posOffset>1190625</wp:posOffset>
+                </wp:positionV>
+                <wp:extent cx="499555" cy="122555"/>
+                <wp:effectExtent l="57150" t="57150" r="53340" b="48895"/>
+                <wp:wrapNone/>
+                <wp:docPr id="13" name="Entrada de lápiz 13"/>
+                <wp:cNvGraphicFramePr/>
+                <a:graphic xmlns:a="http://schemas.openxmlformats.org/drawingml/2006/main">
+                  <a:graphicData uri="http://schemas.microsoft.com/office/word/2010/wordprocessingInk">
+                    <w14:contentPart bwMode="auto" r:id="rId6">
+                      <w14:nvContentPartPr>
+                        <w14:cNvContentPartPr/>
+                      </w14:nvContentPartPr>
+                      <w14:xfrm>
+                        <a:off x="0" y="0"/>
+                        <a:ext cx="499555" cy="122555"/>
+                      </w14:xfrm>
+                    </w14:contentPart>
+                  </a:graphicData>
+                </a:graphic>
+              </wp:anchor>
+            </w:drawing>
+          </mc:Choice>
+          <mc:Fallback>
+            <w:pict>
+              <v:shapetype w14:anchorId="675F0175" id="_x0000_t75" coordsize="21600,21600" o:spt="75" o:preferrelative="t" path="m@4@5l@4@11@9@11@9@5xe" filled="f" stroked="f">
+                <v:stroke joinstyle="miter"/>
+                <v:formulas>
+                  <v:f eqn="if lineDrawn pixelLineWidth 0"/>
+                  <v:f eqn="sum @0 1 0"/>
+                  <v:f eqn="sum 0 0 @1"/>
+                  <v:f eqn="prod @2 1 2"/>
+                  <v:f eqn="prod @3 21600 pixelWidth"/>
+                  <v:f eqn="prod @3 21600 pixelHeight"/>
+                  <v:f eqn="sum @0 0 1"/>
+                  <v:f eqn="prod @6 1 2"/>
+                  <v:f eqn="prod @7 21600 pixelWidth"/>
+                  <v:f eqn="sum @8 21600 0"/>
+                  <v:f eqn="prod @7 21600 pixelHeight"/>
+                  <v:f eqn="sum @10 21600 0"/>
+                </v:formulas>
+                <v:path o:extrusionok="f" gradientshapeok="t" o:connecttype="rect"/>
+                <o:lock v:ext="edit" aspectratio="t"/>
+              </v:shapetype>
+              <v:shape id="Entrada de lápiz 13" o:spid="_x0000_s1026" type="#_x0000_t75" style="position:absolute;margin-left:201.4pt;margin-top:93.05pt;width:40.75pt;height:11.05pt;z-index:251667456;visibility:visible;mso-wrap-style:square;mso-wrap-distance-left:9pt;mso-wrap-distance-top:0;mso-wrap-distance-right:9pt;mso-wrap-distance-bottom:0;mso-position-horizontal:absolute;mso-position-horizontal-relative:text;mso-position-vertical:absolute;mso-position-vertical-relative:text" o:gfxdata="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">
+                <v:imagedata r:id="rId7" o:title=""/>
+              </v:shape>
+            </w:pict>
+          </mc:Fallback>
+        </mc:AlternateContent>
+      </w:r>
+      <w:r>
+        <w:rPr>
+          <w:noProof/>
+          <w:lang w:val="es-AR"/>
+        </w:rPr>
+        <mc:AlternateContent>
+          <mc:Choice Requires="wpi">
+            <w:drawing>
+              <wp:anchor distT="0" distB="0" distL="114300" distR="114300" simplePos="0" relativeHeight="251660288" behindDoc="0" locked="0" layoutInCell="1" allowOverlap="1" wp14:anchorId="693CFF0A" wp14:editId="60F6B95B">
+                <wp:simplePos x="0" y="0"/>
+                <wp:positionH relativeFrom="column">
+                  <wp:posOffset>1806254</wp:posOffset>
+                </wp:positionH>
+                <wp:positionV relativeFrom="paragraph">
+                  <wp:posOffset>1255547</wp:posOffset>
+                </wp:positionV>
+                <wp:extent cx="670680" cy="97560"/>
+                <wp:effectExtent l="38100" t="38100" r="0" b="55245"/>
+                <wp:wrapNone/>
+                <wp:docPr id="6" name="Entrada de lápiz 6"/>
+                <wp:cNvGraphicFramePr/>
+                <a:graphic xmlns:a="http://schemas.openxmlformats.org/drawingml/2006/main">
+                  <a:graphicData uri="http://schemas.microsoft.com/office/word/2010/wordprocessingInk">
+                    <w14:contentPart bwMode="auto" r:id="rId8">
+                      <w14:nvContentPartPr>
+                        <w14:cNvContentPartPr/>
+                      </w14:nvContentPartPr>
+                      <w14:xfrm>
+                        <a:off x="0" y="0"/>
+                        <a:ext cx="670680" cy="97560"/>
+                      </w14:xfrm>
+                    </w14:contentPart>
+                  </a:graphicData>
+                </a:graphic>
+              </wp:anchor>
+            </w:drawing>
+          </mc:Choice>
+          <mc:Fallback>
+            <w:pict>
+              <v:shape w14:anchorId="778CB3CB" id="Entrada de lápiz 6" o:spid="_x0000_s1026" type="#_x0000_t75" style="position:absolute;margin-left:141.5pt;margin-top:98.15pt;width:54.2pt;height:9.1pt;z-index:251660288;visibility:visible;mso-wrap-style:square;mso-wrap-distance-left:9pt;mso-wrap-distance-top:0;mso-wrap-distance-right:9pt;mso-wrap-distance-bottom:0;mso-position-horizontal:absolute;mso-position-horizontal-relative:text;mso-position-vertical:absolute;mso-position-vertical-relative:text" o:gfxdata="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">
+                <v:imagedata r:id="rId9" o:title=""/>
+              </v:shape>
+            </w:pict>
+          </mc:Fallback>
+        </mc:AlternateContent>
+      </w:r>
+      <w:r>
+        <w:rPr>
+          <w:noProof/>
+          <w:lang w:val="es-AR"/>
+        </w:rPr>
+        <mc:AlternateContent>
+          <mc:Choice Requires="wpi">
+            <w:drawing>
+              <wp:anchor distT="0" distB="0" distL="114300" distR="114300" simplePos="0" relativeHeight="251659264" behindDoc="0" locked="0" layoutInCell="1" allowOverlap="1" wp14:anchorId="15C14A88" wp14:editId="337AC41E">
+                <wp:simplePos x="0" y="0"/>
+                <wp:positionH relativeFrom="column">
+                  <wp:posOffset>1187414</wp:posOffset>
+                </wp:positionH>
+                <wp:positionV relativeFrom="paragraph">
+                  <wp:posOffset>1268867</wp:posOffset>
+                </wp:positionV>
+                <wp:extent cx="892800" cy="221040"/>
+                <wp:effectExtent l="38100" t="38100" r="22225" b="45720"/>
+                <wp:wrapNone/>
+                <wp:docPr id="5" name="Entrada de lápiz 5"/>
+                <wp:cNvGraphicFramePr/>
+                <a:graphic xmlns:a="http://schemas.openxmlformats.org/drawingml/2006/main">
+                  <a:graphicData uri="http://schemas.microsoft.com/office/word/2010/wordprocessingInk">
+                    <w14:contentPart bwMode="auto" r:id="rId10">
+                      <w14:nvContentPartPr>
+                        <w14:cNvContentPartPr/>
+                      </w14:nvContentPartPr>
+                      <w14:xfrm>
+                        <a:off x="0" y="0"/>
+                        <a:ext cx="892800" cy="221040"/>
+                      </w14:xfrm>
+                    </w14:contentPart>
+                  </a:graphicData>
+                </a:graphic>
+              </wp:anchor>
+            </w:drawing>
+          </mc:Choice>
+          <mc:Fallback>
+            <w:pict>
+              <v:shape w14:anchorId="169F8534" id="Entrada de lápiz 5" o:spid="_x0000_s1026" type="#_x0000_t75" style="position:absolute;margin-left:92.8pt;margin-top:99.2pt;width:71.75pt;height:18.8pt;z-index:251659264;visibility:visible;mso-wrap-style:square;mso-wrap-distance-left:9pt;mso-wrap-distance-top:0;mso-wrap-distance-right:9pt;mso-wrap-distance-bottom:0;mso-position-horizontal:absolute;mso-position-horizontal-relative:text;mso-position-vertical:absolute;mso-position-vertical-relative:text" o:gfxdata="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">
+                <v:imagedata r:id="rId11" o:title=""/>
+              </v:shape>
+            </w:pict>
+          </mc:Fallback>
+        </mc:AlternateContent>
+      </w:r>
+      <w:r>
+        <w:rPr>
+          <w:noProof/>
+          <w:lang w:val="es-AR"/>
+        </w:rPr>
+        <w:drawing>
+          <wp:inline distT="0" distB="0" distL="0" distR="0" wp14:anchorId="36C2BFB6" wp14:editId="546E8E71">
+            <wp:extent cx="5667153" cy="5319153"/>
+            <wp:effectExtent l="0" t="0" r="0" b="0"/>
+            <wp:docPr id="3" name="Imagen 3" descr="Imagen que contiene Diagrama&#10;&#10;Descripción generada automáticamente"/>
+            <wp:cNvGraphicFramePr>
+              <a:graphicFrameLocks xmlns:a="http://schemas.openxmlformats.org/drawingml/2006/main" noChangeAspect="1"/>
+            </wp:cNvGraphicFramePr>
+            <a:graphic xmlns:a="http://schemas.openxmlformats.org/drawingml/2006/main">
+              <a:graphicData uri="http://schemas.openxmlformats.org/drawingml/2006/picture">
+                <pic:pic xmlns:pic="http://schemas.openxmlformats.org/drawingml/2006/picture">
+                  <pic:nvPicPr>
+                    <pic:cNvPr id="3" name="Imagen 3" descr="Imagen que contiene Diagrama&#10;&#10;Descripción generada automáticamente"/>
+                    <pic:cNvPicPr/>
+                  </pic:nvPicPr>
+                  <pic:blipFill>
+                    <a:blip r:embed="rId12" cstate="print">
+                      <a:extLst>
+                        <a:ext uri="{28A0092B-C50C-407E-A947-70E740481C1C}">
+                          <a14:useLocalDpi xmlns:a14="http://schemas.microsoft.com/office/drawing/2010/main" val="0"/>
+                        </a:ext>
+                      </a:extLst>
+                    </a:blip>
+                    <a:stretch>
+                      <a:fillRect/>
+                    </a:stretch>
+                  </pic:blipFill>
+                  <pic:spPr>
+                    <a:xfrm>
+                      <a:off x="0" y="0"/>
+                      <a:ext cx="5677290" cy="5328668"/>
+                    </a:xfrm>
+                    <a:prstGeom prst="rect">
+                      <a:avLst/>
+                    </a:prstGeom>
+                  </pic:spPr>
+                </pic:pic>
+              </a:graphicData>
+            </a:graphic>
+          </wp:inline>
+        </w:drawing>
+      </w:r>
+    </w:p>
+    <w:p>
+      <w:pPr>
         <w:rPr>
           <w:lang w:val="es-AR"/>
         </w:rPr>
@@ -550,70 +717,48 @@
         </w:rPr>
         <w:t xml:space="preserve">Sobre la parte superior de la plaqueta se encuentran las instrucciones de cómo conectarla al </w:t>
       </w:r>
-      <w:proofErr w:type="spellStart"/>
-      <w:r>
-        <w:rPr>
-          <w:lang w:val="es-AR"/>
-        </w:rPr>
-        <w:t>arduino</w:t>
-      </w:r>
-      <w:proofErr w:type="spellEnd"/>
-      <w:r>
-        <w:rPr>
-          <w:lang w:val="es-AR"/>
-        </w:rPr>
-        <w:t xml:space="preserve">. El pin marcado con 10 va conectado al pin 10 del </w:t>
-      </w:r>
-      <w:proofErr w:type="spellStart"/>
-      <w:r>
-        <w:rPr>
-          <w:lang w:val="es-AR"/>
-        </w:rPr>
-        <w:t>arduino</w:t>
-      </w:r>
-      <w:proofErr w:type="spellEnd"/>
-      <w:r>
-        <w:rPr>
-          <w:lang w:val="es-AR"/>
-        </w:rPr>
-        <w:t xml:space="preserve">, el 11 al 11 del </w:t>
-      </w:r>
-      <w:proofErr w:type="spellStart"/>
-      <w:r>
-        <w:rPr>
-          <w:lang w:val="es-AR"/>
-        </w:rPr>
-        <w:t>arduino</w:t>
-      </w:r>
-      <w:proofErr w:type="spellEnd"/>
-      <w:r>
-        <w:rPr>
-          <w:lang w:val="es-AR"/>
-        </w:rPr>
-        <w:t xml:space="preserve">, y así sucesivamente. VCC debe estar conectado al pin de 5V del </w:t>
-      </w:r>
-      <w:proofErr w:type="spellStart"/>
-      <w:r>
-        <w:rPr>
-          <w:lang w:val="es-AR"/>
-        </w:rPr>
-        <w:t>arduino</w:t>
-      </w:r>
-      <w:proofErr w:type="spellEnd"/>
+      <w:r>
+        <w:rPr>
+          <w:lang w:val="es-AR"/>
+        </w:rPr>
+        <w:t>Arduino</w:t>
+      </w:r>
+      <w:r>
+        <w:rPr>
+          <w:lang w:val="es-AR"/>
+        </w:rPr>
+        <w:t>.</w:t>
+      </w:r>
+      <w:r>
+        <w:rPr>
+          <w:lang w:val="es-AR"/>
+        </w:rPr>
+        <w:t xml:space="preserve"> Los números en la plaqueta son los que indican a que pines del Arduino se tienen que conectar</w:t>
+      </w:r>
+      <w:r>
+        <w:rPr>
+          <w:lang w:val="es-AR"/>
+        </w:rPr>
+        <w:t xml:space="preserve">. VCC debe estar conectado al pin de 5V del </w:t>
+      </w:r>
+      <w:r>
+        <w:rPr>
+          <w:lang w:val="es-AR"/>
+        </w:rPr>
+        <w:t>Arduino</w:t>
+      </w:r>
       <w:r>
         <w:rPr>
           <w:lang w:val="es-AR"/>
         </w:rPr>
         <w:t xml:space="preserve">, y GND debe estar conectado a cualquier pin de GND del </w:t>
       </w:r>
-      <w:proofErr w:type="spellStart"/>
-      <w:r>
-        <w:rPr>
-          <w:lang w:val="es-AR"/>
-        </w:rPr>
-        <w:t>arduino</w:t>
-      </w:r>
-      <w:proofErr w:type="spellEnd"/>
+      <w:r>
+        <w:rPr>
+          <w:lang w:val="es-AR"/>
+        </w:rPr>
+        <w:t>Arduino</w:t>
+      </w:r>
       <w:r>
         <w:rPr>
           <w:lang w:val="es-AR"/>
@@ -639,33 +784,29 @@
         </w:rPr>
         <w:t xml:space="preserve">Nota: recordar que la muesca del </w:t>
       </w:r>
-      <w:proofErr w:type="spellStart"/>
-      <w:r>
-        <w:rPr>
-          <w:lang w:val="es-AR"/>
-        </w:rPr>
-        <w:t>atmega</w:t>
-      </w:r>
-      <w:proofErr w:type="spellEnd"/>
-      <w:r>
-        <w:rPr>
-          <w:lang w:val="es-AR"/>
-        </w:rPr>
-        <w:t xml:space="preserve"> tiene que coincidir con la del </w:t>
-      </w:r>
-      <w:proofErr w:type="spellStart"/>
-      <w:r>
-        <w:rPr>
-          <w:lang w:val="es-AR"/>
-        </w:rPr>
-        <w:t>zif</w:t>
-      </w:r>
-      <w:proofErr w:type="spellEnd"/>
-      <w:r>
-        <w:rPr>
-          <w:lang w:val="es-AR"/>
-        </w:rPr>
-        <w:t xml:space="preserve"> socket</w:t>
+      <w:r>
+        <w:rPr>
+          <w:lang w:val="es-AR"/>
+        </w:rPr>
+        <w:t>A</w:t>
+      </w:r>
+      <w:r>
+        <w:rPr>
+          <w:lang w:val="es-AR"/>
+        </w:rPr>
+        <w:t>tmega</w:t>
+      </w:r>
+      <w:r>
+        <w:rPr>
+          <w:lang w:val="es-AR"/>
+        </w:rPr>
+        <w:t>328</w:t>
+      </w:r>
+      <w:r>
+        <w:rPr>
+          <w:lang w:val="es-AR"/>
+        </w:rPr>
+        <w:t xml:space="preserve"> tiene que coincidir con la del zif socket</w:t>
       </w:r>
     </w:p>
     <w:p>
@@ -701,33 +842,7 @@
           <w:lang w:val="es-AR"/>
         </w:rPr>
         <w:lastRenderedPageBreak/>
-        <w:t xml:space="preserve">Versión simple faz </w:t>
-      </w:r>
-      <w:r>
-        <w:rPr>
-          <w:lang w:val="es-AR"/>
-        </w:rPr>
-        <w:t xml:space="preserve">con </w:t>
-      </w:r>
-      <w:proofErr w:type="spellStart"/>
-      <w:r>
-        <w:rPr>
-          <w:lang w:val="es-AR"/>
-        </w:rPr>
-        <w:t>zif</w:t>
-      </w:r>
-      <w:proofErr w:type="spellEnd"/>
-      <w:r>
-        <w:rPr>
-          <w:lang w:val="es-AR"/>
-        </w:rPr>
-        <w:t xml:space="preserve"> socket 3</w:t>
-      </w:r>
-      <w:r>
-        <w:rPr>
-          <w:lang w:val="es-AR"/>
-        </w:rPr>
-        <w:t>””</w:t>
+        <w:t>Versión simple faz con zif socket 3””</w:t>
       </w:r>
     </w:p>
     <w:p>
@@ -750,7 +865,7 @@
           <w:lang w:val="es-AR" w:eastAsia="es-AR"/>
         </w:rPr>
         <w:drawing>
-          <wp:inline distT="0" distB="0" distL="0" distR="0">
+          <wp:inline distT="0" distB="0" distL="0" distR="0" wp14:anchorId="0FA3A000" wp14:editId="133DC8FD">
             <wp:extent cx="5724525" cy="4504220"/>
             <wp:effectExtent l="0" t="0" r="0" b="0"/>
             <wp:docPr id="4" name="Imagen 4"/>
@@ -765,7 +880,7 @@
                     <pic:cNvPicPr/>
                   </pic:nvPicPr>
                   <pic:blipFill>
-                    <a:blip r:embed="rId5" cstate="print">
+                    <a:blip r:embed="rId13" cstate="print">
                       <a:extLst>
                         <a:ext uri="{28A0092B-C50C-407E-A947-70E740481C1C}">
                           <a14:useLocalDpi xmlns:a14="http://schemas.microsoft.com/office/drawing/2010/main" val="0"/>
@@ -803,216 +918,70 @@
         <w:rPr>
           <w:lang w:val="es-AR"/>
         </w:rPr>
-        <w:t xml:space="preserve">Sobre la parte superior de la plaqueta se encuentran las instrucciones de cómo conectarla al </w:t>
-      </w:r>
-      <w:proofErr w:type="spellStart"/>
-      <w:r>
-        <w:rPr>
-          <w:lang w:val="es-AR"/>
-        </w:rPr>
-        <w:t>arduino</w:t>
-      </w:r>
-      <w:proofErr w:type="spellEnd"/>
-      <w:r>
-        <w:rPr>
-          <w:lang w:val="es-AR"/>
-        </w:rPr>
-        <w:t xml:space="preserve">. El pin llamado N$6 va conectado al pin 10 del </w:t>
-      </w:r>
-      <w:proofErr w:type="spellStart"/>
-      <w:r>
-        <w:rPr>
-          <w:lang w:val="es-AR"/>
-        </w:rPr>
-        <w:t>arduino</w:t>
-      </w:r>
-      <w:proofErr w:type="spellEnd"/>
-      <w:r>
-        <w:rPr>
-          <w:lang w:val="es-AR"/>
-        </w:rPr>
-        <w:t xml:space="preserve">, N$3 va al pin 11 del </w:t>
-      </w:r>
-      <w:proofErr w:type="spellStart"/>
-      <w:r>
-        <w:rPr>
-          <w:lang w:val="es-AR"/>
-        </w:rPr>
-        <w:t>arduino</w:t>
-      </w:r>
-      <w:proofErr w:type="spellEnd"/>
-      <w:r>
-        <w:rPr>
-          <w:lang w:val="es-AR"/>
-        </w:rPr>
-        <w:t xml:space="preserve">, N$2 va al pin 12 del </w:t>
-      </w:r>
-      <w:proofErr w:type="spellStart"/>
-      <w:r>
-        <w:rPr>
-          <w:lang w:val="es-AR"/>
-        </w:rPr>
-        <w:t>arduino</w:t>
-      </w:r>
-      <w:proofErr w:type="spellEnd"/>
-      <w:r>
-        <w:rPr>
-          <w:lang w:val="es-AR"/>
-        </w:rPr>
-        <w:t xml:space="preserve">, N$1 va conectado al pin 13 del </w:t>
-      </w:r>
-      <w:proofErr w:type="spellStart"/>
-      <w:r>
-        <w:rPr>
-          <w:lang w:val="es-AR"/>
-        </w:rPr>
-        <w:t>arduino</w:t>
-      </w:r>
-      <w:proofErr w:type="spellEnd"/>
-      <w:r>
-        <w:rPr>
-          <w:lang w:val="es-AR"/>
-        </w:rPr>
-        <w:t>. La disposición de los pines también está representada con el texto 10 / 11 /12 /13</w:t>
-      </w:r>
-      <w:r>
-        <w:rPr>
-          <w:lang w:val="es-AR"/>
-        </w:rPr>
-        <w:t xml:space="preserve">. VCC debe estar conectado al pin de 5V del </w:t>
-      </w:r>
-      <w:proofErr w:type="spellStart"/>
-      <w:r>
-        <w:rPr>
-          <w:lang w:val="es-AR"/>
-        </w:rPr>
-        <w:t>arduino</w:t>
-      </w:r>
-      <w:proofErr w:type="spellEnd"/>
-      <w:r>
-        <w:rPr>
-          <w:lang w:val="es-AR"/>
-        </w:rPr>
-        <w:t xml:space="preserve">, y GND debe estar conectado a cualquier pin de GND del </w:t>
-      </w:r>
-      <w:proofErr w:type="spellStart"/>
-      <w:r>
-        <w:rPr>
-          <w:lang w:val="es-AR"/>
-        </w:rPr>
-        <w:t>arduino</w:t>
-      </w:r>
-      <w:proofErr w:type="spellEnd"/>
-      <w:r>
-        <w:rPr>
-          <w:lang w:val="es-AR"/>
-        </w:rPr>
-        <w:t xml:space="preserve">. La placa cuenta con </w:t>
-      </w:r>
-      <w:r>
-        <w:rPr>
-          <w:lang w:val="es-AR"/>
-        </w:rPr>
-        <w:t>seis</w:t>
-      </w:r>
-      <w:r>
-        <w:rPr>
-          <w:lang w:val="es-AR"/>
-        </w:rPr>
-        <w:t xml:space="preserve"> agujeros de 7mm para montarlo.</w:t>
-      </w:r>
-    </w:p>
-    <w:p>
-      <w:pPr>
-        <w:rPr>
-          <w:lang w:val="es-AR"/>
-        </w:rPr>
-      </w:pPr>
-      <w:r>
-        <w:rPr>
-          <w:lang w:val="es-AR"/>
-        </w:rPr>
-        <w:t xml:space="preserve">Nota: recordar que la muesca del </w:t>
-      </w:r>
-      <w:proofErr w:type="spellStart"/>
-      <w:r>
-        <w:rPr>
-          <w:lang w:val="es-AR"/>
-        </w:rPr>
-        <w:t>atmega</w:t>
-      </w:r>
-      <w:proofErr w:type="spellEnd"/>
-      <w:r>
-        <w:rPr>
-          <w:lang w:val="es-AR"/>
-        </w:rPr>
-        <w:t xml:space="preserve"> tiene que coincidir con la del </w:t>
-      </w:r>
-      <w:proofErr w:type="spellStart"/>
-      <w:r>
-        <w:rPr>
-          <w:lang w:val="es-AR"/>
-        </w:rPr>
-        <w:t>zif</w:t>
-      </w:r>
-      <w:proofErr w:type="spellEnd"/>
-      <w:r>
-        <w:rPr>
-          <w:lang w:val="es-AR"/>
-        </w:rPr>
-        <w:t xml:space="preserve"> socket</w:t>
-      </w:r>
-    </w:p>
-    <w:p>
-      <w:pPr>
-        <w:rPr>
-          <w:lang w:val="es-AR"/>
-        </w:rPr>
-      </w:pPr>
-    </w:p>
-    <w:p>
-      <w:pPr>
-        <w:rPr>
-          <w:lang w:val="es-AR"/>
-        </w:rPr>
-      </w:pPr>
-    </w:p>
-    <w:p>
-      <w:pPr>
-        <w:rPr>
-          <w:lang w:val="es-AR"/>
-        </w:rPr>
-      </w:pPr>
-    </w:p>
-    <w:p>
-      <w:pPr>
-        <w:rPr>
-          <w:lang w:val="es-AR"/>
-        </w:rPr>
-      </w:pPr>
-    </w:p>
-    <w:p>
-      <w:pPr>
-        <w:rPr>
-          <w:lang w:val="es-AR"/>
-        </w:rPr>
-      </w:pPr>
-    </w:p>
-    <w:p>
-      <w:pPr>
-        <w:rPr>
-          <w:lang w:val="es-AR"/>
-        </w:rPr>
-      </w:pPr>
-    </w:p>
-    <w:p>
-      <w:pPr>
-        <w:rPr>
-          <w:lang w:val="es-AR"/>
-        </w:rPr>
-      </w:pPr>
-      <w:bookmarkStart w:id="0" w:name="_GoBack"/>
-      <w:bookmarkEnd w:id="0"/>
+        <w:t>Sobre la parte superior de la plaqueta se encuentran las instrucciones de cómo conectarla al arduino. El pin llamado N$6 va conectado al pin 10 del arduino, N$3 va al pin 11 del arduino, N$2 va al pin 12 del arduino, N$1 va conectado al pin 13 del arduino. La disposición de los pines también está representada con el texto 10 / 11 /12 /13. VCC debe estar conectado al pin de 5V del arduino, y GND debe estar conectado a cualquier pin de GND del arduino. La placa cuenta con seis agujeros de 7mm para montarlo.</w:t>
+      </w:r>
+    </w:p>
+    <w:p>
+      <w:pPr>
+        <w:rPr>
+          <w:lang w:val="es-AR"/>
+        </w:rPr>
+      </w:pPr>
+      <w:r>
+        <w:rPr>
+          <w:lang w:val="es-AR"/>
+        </w:rPr>
+        <w:t>Nota: recordar que la muesca del atmega tiene que coincidir con la del zif socket</w:t>
+      </w:r>
+    </w:p>
+    <w:p>
+      <w:pPr>
+        <w:rPr>
+          <w:lang w:val="es-AR"/>
+        </w:rPr>
+      </w:pPr>
+    </w:p>
+    <w:p>
+      <w:pPr>
+        <w:rPr>
+          <w:lang w:val="es-AR"/>
+        </w:rPr>
+      </w:pPr>
+    </w:p>
+    <w:p>
+      <w:pPr>
+        <w:rPr>
+          <w:lang w:val="es-AR"/>
+        </w:rPr>
+      </w:pPr>
+    </w:p>
+    <w:p>
+      <w:pPr>
+        <w:rPr>
+          <w:lang w:val="es-AR"/>
+        </w:rPr>
+      </w:pPr>
+    </w:p>
+    <w:p>
+      <w:pPr>
+        <w:rPr>
+          <w:lang w:val="es-AR"/>
+        </w:rPr>
+      </w:pPr>
+    </w:p>
+    <w:p>
+      <w:pPr>
+        <w:rPr>
+          <w:lang w:val="es-AR"/>
+        </w:rPr>
+      </w:pPr>
+    </w:p>
+    <w:p>
+      <w:pPr>
+        <w:rPr>
+          <w:lang w:val="es-AR"/>
+        </w:rPr>
+      </w:pPr>
     </w:p>
     <w:p>
       <w:pPr>
@@ -1031,8 +1000,129 @@
 </w:document>
 </file>
 
+<file path=word/numbering.xml><?xml version="1.0" encoding="utf-8"?>
+<w:numbering xmlns:wpc="http://schemas.microsoft.com/office/word/2010/wordprocessingCanvas" xmlns:cx="http://schemas.microsoft.com/office/drawing/2014/chartex" xmlns:cx1="http://schemas.microsoft.com/office/drawing/2015/9/8/chartex" xmlns:cx2="http://schemas.microsoft.com/office/drawing/2015/10/21/chartex" xmlns:cx3="http://schemas.microsoft.com/office/drawing/2016/5/9/chartex" xmlns:cx4="http://schemas.microsoft.com/office/drawing/2016/5/10/chartex" xmlns:cx5="http://schemas.microsoft.com/office/drawing/2016/5/11/chartex" xmlns:cx6="http://schemas.microsoft.com/office/drawing/2016/5/12/chartex" xmlns:cx7="http://schemas.microsoft.com/office/drawing/2016/5/13/chartex" xmlns:cx8="http://schemas.microsoft.com/office/drawing/2016/5/14/chartex" xmlns:mc="http://schemas.openxmlformats.org/markup-compatibility/2006" xmlns:aink="http://schemas.microsoft.com/office/drawing/2016/ink" xmlns:am3d="http://schemas.microsoft.com/office/drawing/2017/model3d" xmlns:o="urn:schemas-microsoft-com:office:office" xmlns:r="http://schemas.openxmlformats.org/officeDocument/2006/relationships" xmlns:m="http://schemas.openxmlformats.org/officeDocument/2006/math" xmlns:v="urn:schemas-microsoft-com:vml" xmlns:wp14="http://schemas.microsoft.com/office/word/2010/wordprocessingDrawing" xmlns:wp="http://schemas.openxmlformats.org/drawingml/2006/wordprocessingDrawing" xmlns:w10="urn:schemas-microsoft-com:office:word" xmlns:w="http://schemas.openxmlformats.org/wordprocessingml/2006/main" xmlns:w14="http://schemas.microsoft.com/office/word/2010/wordml" xmlns:w15="http://schemas.microsoft.com/office/word/2012/wordml" xmlns:w16cex="http://schemas.microsoft.com/office/word/2018/wordml/cex" xmlns:w16cid="http://schemas.microsoft.com/office/word/2016/wordml/cid" xmlns:w16="http://schemas.microsoft.com/office/word/2018/wordml" xmlns:w16sdtdh="http://schemas.microsoft.com/office/word/2020/wordml/sdtdatahash" xmlns:w16se="http://schemas.microsoft.com/office/word/2015/wordml/symex" xmlns:wpg="http://schemas.microsoft.com/office/word/2010/wordprocessingGroup" xmlns:wpi="http://schemas.microsoft.com/office/word/2010/wordprocessingInk" xmlns:wne="http://schemas.microsoft.com/office/word/2006/wordml" xmlns:wps="http://schemas.microsoft.com/office/word/2010/wordprocessingShape" mc:Ignorable="w14 w15 w16se w16cid w16 w16cex w16sdtdh wp14">
+  <w:abstractNum w:abstractNumId="0" w15:restartNumberingAfterBreak="0">
+    <w:nsid w:val="4F8B448F"/>
+    <w:multiLevelType w:val="hybridMultilevel"/>
+    <w:tmpl w:val="B5B6B276"/>
+    <w:lvl w:ilvl="0" w:tplc="2C0A0001">
+      <w:start w:val="1"/>
+      <w:numFmt w:val="bullet"/>
+      <w:lvlText w:val=""/>
+      <w:lvlJc w:val="left"/>
+      <w:pPr>
+        <w:ind w:left="720" w:hanging="360"/>
+      </w:pPr>
+      <w:rPr>
+        <w:rFonts w:ascii="Symbol" w:hAnsi="Symbol" w:hint="default"/>
+      </w:rPr>
+    </w:lvl>
+    <w:lvl w:ilvl="1" w:tplc="2C0A0003" w:tentative="1">
+      <w:start w:val="1"/>
+      <w:numFmt w:val="bullet"/>
+      <w:lvlText w:val="o"/>
+      <w:lvlJc w:val="left"/>
+      <w:pPr>
+        <w:ind w:left="1440" w:hanging="360"/>
+      </w:pPr>
+      <w:rPr>
+        <w:rFonts w:ascii="Courier New" w:hAnsi="Courier New" w:cs="Courier New" w:hint="default"/>
+      </w:rPr>
+    </w:lvl>
+    <w:lvl w:ilvl="2" w:tplc="2C0A0005" w:tentative="1">
+      <w:start w:val="1"/>
+      <w:numFmt w:val="bullet"/>
+      <w:lvlText w:val=""/>
+      <w:lvlJc w:val="left"/>
+      <w:pPr>
+        <w:ind w:left="2160" w:hanging="360"/>
+      </w:pPr>
+      <w:rPr>
+        <w:rFonts w:ascii="Wingdings" w:hAnsi="Wingdings" w:hint="default"/>
+      </w:rPr>
+    </w:lvl>
+    <w:lvl w:ilvl="3" w:tplc="2C0A0001" w:tentative="1">
+      <w:start w:val="1"/>
+      <w:numFmt w:val="bullet"/>
+      <w:lvlText w:val=""/>
+      <w:lvlJc w:val="left"/>
+      <w:pPr>
+        <w:ind w:left="2880" w:hanging="360"/>
+      </w:pPr>
+      <w:rPr>
+        <w:rFonts w:ascii="Symbol" w:hAnsi="Symbol" w:hint="default"/>
+      </w:rPr>
+    </w:lvl>
+    <w:lvl w:ilvl="4" w:tplc="2C0A0003" w:tentative="1">
+      <w:start w:val="1"/>
+      <w:numFmt w:val="bullet"/>
+      <w:lvlText w:val="o"/>
+      <w:lvlJc w:val="left"/>
+      <w:pPr>
+        <w:ind w:left="3600" w:hanging="360"/>
+      </w:pPr>
+      <w:rPr>
+        <w:rFonts w:ascii="Courier New" w:hAnsi="Courier New" w:cs="Courier New" w:hint="default"/>
+      </w:rPr>
+    </w:lvl>
+    <w:lvl w:ilvl="5" w:tplc="2C0A0005" w:tentative="1">
+      <w:start w:val="1"/>
+      <w:numFmt w:val="bullet"/>
+      <w:lvlText w:val=""/>
+      <w:lvlJc w:val="left"/>
+      <w:pPr>
+        <w:ind w:left="4320" w:hanging="360"/>
+      </w:pPr>
+      <w:rPr>
+        <w:rFonts w:ascii="Wingdings" w:hAnsi="Wingdings" w:hint="default"/>
+      </w:rPr>
+    </w:lvl>
+    <w:lvl w:ilvl="6" w:tplc="2C0A0001" w:tentative="1">
+      <w:start w:val="1"/>
+      <w:numFmt w:val="bullet"/>
+      <w:lvlText w:val=""/>
+      <w:lvlJc w:val="left"/>
+      <w:pPr>
+        <w:ind w:left="5040" w:hanging="360"/>
+      </w:pPr>
+      <w:rPr>
+        <w:rFonts w:ascii="Symbol" w:hAnsi="Symbol" w:hint="default"/>
+      </w:rPr>
+    </w:lvl>
+    <w:lvl w:ilvl="7" w:tplc="2C0A0003" w:tentative="1">
+      <w:start w:val="1"/>
+      <w:numFmt w:val="bullet"/>
+      <w:lvlText w:val="o"/>
+      <w:lvlJc w:val="left"/>
+      <w:pPr>
+        <w:ind w:left="5760" w:hanging="360"/>
+      </w:pPr>
+      <w:rPr>
+        <w:rFonts w:ascii="Courier New" w:hAnsi="Courier New" w:cs="Courier New" w:hint="default"/>
+      </w:rPr>
+    </w:lvl>
+    <w:lvl w:ilvl="8" w:tplc="2C0A0005" w:tentative="1">
+      <w:start w:val="1"/>
+      <w:numFmt w:val="bullet"/>
+      <w:lvlText w:val=""/>
+      <w:lvlJc w:val="left"/>
+      <w:pPr>
+        <w:ind w:left="6480" w:hanging="360"/>
+      </w:pPr>
+      <w:rPr>
+        <w:rFonts w:ascii="Wingdings" w:hAnsi="Wingdings" w:hint="default"/>
+      </w:rPr>
+    </w:lvl>
+  </w:abstractNum>
+  <w:num w:numId="1">
+    <w:abstractNumId w:val="0"/>
+  </w:num>
+</w:numbering>
+</file>
+
 <file path=word/styles.xml><?xml version="1.0" encoding="utf-8"?>
-<w:styles xmlns:mc="http://schemas.openxmlformats.org/markup-compatibility/2006" xmlns:r="http://schemas.openxmlformats.org/officeDocument/2006/relationships" xmlns:w="http://schemas.openxmlformats.org/wordprocessingml/2006/main" xmlns:w14="http://schemas.microsoft.com/office/word/2010/wordml" xmlns:w15="http://schemas.microsoft.com/office/word/2012/wordml" xmlns:w16se="http://schemas.microsoft.com/office/word/2015/wordml/symex" mc:Ignorable="w14 w15 w16se">
+<w:styles xmlns:mc="http://schemas.openxmlformats.org/markup-compatibility/2006" xmlns:r="http://schemas.openxmlformats.org/officeDocument/2006/relationships" xmlns:w="http://schemas.openxmlformats.org/wordprocessingml/2006/main" xmlns:w14="http://schemas.microsoft.com/office/word/2010/wordml" xmlns:w15="http://schemas.microsoft.com/office/word/2012/wordml" xmlns:w16cex="http://schemas.microsoft.com/office/word/2018/wordml/cex" xmlns:w16cid="http://schemas.microsoft.com/office/word/2016/wordml/cid" xmlns:w16="http://schemas.microsoft.com/office/word/2018/wordml" xmlns:w16sdtdh="http://schemas.microsoft.com/office/word/2020/wordml/sdtdatahash" xmlns:w16se="http://schemas.microsoft.com/office/word/2015/wordml/symex" mc:Ignorable="w14 w15 w16se w16cid w16 w16cex w16sdtdh">
   <w:docDefaults>
     <w:rPrDefault>
       <w:rPr>
@@ -1048,7 +1138,7 @@
       </w:pPr>
     </w:pPrDefault>
   </w:docDefaults>
-  <w:latentStyles w:defLockedState="0" w:defUIPriority="99" w:defSemiHidden="0" w:defUnhideWhenUsed="0" w:defQFormat="0" w:count="371">
+  <w:latentStyles w:defLockedState="0" w:defUIPriority="99" w:defSemiHidden="0" w:defUnhideWhenUsed="0" w:defQFormat="0" w:count="376">
     <w:lsdException w:name="Normal" w:uiPriority="0" w:qFormat="1"/>
     <w:lsdException w:name="heading 1" w:uiPriority="9" w:qFormat="1"/>
     <w:lsdException w:name="heading 2" w:semiHidden="1" w:uiPriority="9" w:unhideWhenUsed="1" w:qFormat="1"/>
@@ -1154,7 +1244,6 @@
     <w:lsdException w:name="HTML Sample" w:semiHidden="1" w:unhideWhenUsed="1"/>
     <w:lsdException w:name="HTML Typewriter" w:semiHidden="1" w:unhideWhenUsed="1"/>
     <w:lsdException w:name="HTML Variable" w:semiHidden="1" w:unhideWhenUsed="1"/>
-    <w:lsdException w:name="Normal Table" w:semiHidden="1" w:unhideWhenUsed="1"/>
     <w:lsdException w:name="annotation subject" w:semiHidden="1" w:unhideWhenUsed="1"/>
     <w:lsdException w:name="No List" w:semiHidden="1" w:unhideWhenUsed="1"/>
     <w:lsdException w:name="Outline List 1" w:semiHidden="1" w:unhideWhenUsed="1"/>
@@ -1197,11 +1286,8 @@
     <w:lsdException w:name="Table Contemporary" w:semiHidden="1" w:unhideWhenUsed="1"/>
     <w:lsdException w:name="Table Elegant" w:semiHidden="1" w:unhideWhenUsed="1"/>
     <w:lsdException w:name="Table Professional" w:semiHidden="1" w:unhideWhenUsed="1"/>
-    <w:lsdException w:name="Table Subtle 1" w:semiHidden="1" w:unhideWhenUsed="1"/>
     <w:lsdException w:name="Table Subtle 2" w:semiHidden="1" w:unhideWhenUsed="1"/>
     <w:lsdException w:name="Table Web 1" w:semiHidden="1" w:unhideWhenUsed="1"/>
-    <w:lsdException w:name="Table Web 2" w:semiHidden="1" w:unhideWhenUsed="1"/>
-    <w:lsdException w:name="Table Web 3" w:semiHidden="1" w:unhideWhenUsed="1"/>
     <w:lsdException w:name="Balloon Text" w:semiHidden="1" w:unhideWhenUsed="1"/>
     <w:lsdException w:name="Table Grid" w:uiPriority="59"/>
     <w:lsdException w:name="Table Theme" w:semiHidden="1" w:unhideWhenUsed="1"/>
@@ -1420,6 +1506,11 @@
     <w:lsdException w:name="List Table 5 Dark Accent 6" w:uiPriority="50"/>
     <w:lsdException w:name="List Table 6 Colorful Accent 6" w:uiPriority="51"/>
     <w:lsdException w:name="List Table 7 Colorful Accent 6" w:uiPriority="52"/>
+    <w:lsdException w:name="Mention" w:semiHidden="1" w:unhideWhenUsed="1"/>
+    <w:lsdException w:name="Smart Hyperlink" w:semiHidden="1" w:unhideWhenUsed="1"/>
+    <w:lsdException w:name="Hashtag" w:semiHidden="1" w:unhideWhenUsed="1"/>
+    <w:lsdException w:name="Unresolved Mention" w:semiHidden="1" w:unhideWhenUsed="1"/>
+    <w:lsdException w:name="Smart Link" w:semiHidden="1" w:unhideWhenUsed="1"/>
   </w:latentStyles>
   <w:style w:type="paragraph" w:default="1" w:styleId="Normal">
     <w:name w:val="Normal"/>
@@ -1553,7 +1644,102 @@
       <w:szCs w:val="26"/>
     </w:rPr>
   </w:style>
+  <w:style w:type="paragraph" w:styleId="Prrafodelista">
+    <w:name w:val="List Paragraph"/>
+    <w:basedOn w:val="Normal"/>
+    <w:uiPriority w:val="34"/>
+    <w:qFormat/>
+    <w:rsid w:val="00E36F1D"/>
+    <w:pPr>
+      <w:ind w:left="720"/>
+      <w:contextualSpacing/>
+    </w:pPr>
+  </w:style>
 </w:styles>
+</file>
+
+<file path=word/ink/ink1.xml><?xml version="1.0" encoding="utf-8"?>
+<inkml:ink xmlns:inkml="http://www.w3.org/2003/InkML">
+  <inkml:definitions>
+    <inkml:context xml:id="ctx0">
+      <inkml:inkSource xml:id="inkSrc0">
+        <inkml:traceFormat>
+          <inkml:channel name="X" type="integer" min="-2.14748E9" max="2.14748E9" units="cm"/>
+          <inkml:channel name="Y" type="integer" min="-2.14748E9" max="2.14748E9" units="cm"/>
+        </inkml:traceFormat>
+        <inkml:channelProperties>
+          <inkml:channelProperty channel="X" name="resolution" value="1000" units="1/cm"/>
+          <inkml:channelProperty channel="Y" name="resolution" value="1000" units="1/cm"/>
+        </inkml:channelProperties>
+      </inkml:inkSource>
+      <inkml:timestamp xml:id="ts0" timeString="2021-10-01T02:04:13.060"/>
+    </inkml:context>
+    <inkml:brush xml:id="br0">
+      <inkml:brushProperty name="width" value="0.05" units="cm"/>
+      <inkml:brushProperty name="height" value="0.05" units="cm"/>
+      <inkml:brushProperty name="color" value="#E71224"/>
+      <inkml:brushProperty name="ignorePressure" value="1"/>
+    </inkml:brush>
+  </inkml:definitions>
+  <inkml:trace contextRef="#ctx0" brushRef="#br0">448 310,'-1'2,"0"-1,0 0,0 0,0 1,0-1,-1 0,1 0,0 0,0-1,-1 1,1 0,0 0,-1-1,1 1,-1-1,1 1,-3 0,-29 8,26-8,-1 0,1 0,-1 0,1-1,-1 0,1-1,-1 0,1 0,-1 0,1-1,-1 0,1-1,0 0,0 0,1 0,-1-1,0 0,1 0,0 0,0-1,0 0,1 0,0-1,0 1,0-1,1-1,-6-8,-6-15,-2 1,-2 0,0 2,-2 0,0 1,-46-39,68 65,0 0,0 0,0 0,-1-1,1 1,0 0,0 0,0 0,0 0,-1 0,1-1,0 1,0 0,0 0,0 0,0 0,0-1,0 1,0 0,0 0,-1 0,1-1,0 1,0 0,0 0,0 0,0-1,0 1,0 0,0 0,0 0,0-1,1 1,-1 0,0 0,0 0,0 0,0-1,0 1,0 0,0 0,0 0,0 0,1-1,-1 1,0 0,0 0,0 0,0 0,1 0,-1 0,0-1,17-3,19 2,-20 2,-12-1,1 1,-1-1,0 1,1 0,-1 0,1 1,-1-1,0 1,1 0,-1 0,8 4,-12-5,0 0,0 0,1 1,-1-1,0 0,0 0,0 0,0 0,0 1,-1-1,1 0,0 0,0 0,0 1,0-1,0 0,0 0,0 0,0 0,0 0,0 1,0-1,-1 0,1 0,0 0,0 0,0 0,0 0,0 1,0-1,-1 0,1 0,0 0,0 0,0 0,0 0,-1 0,1 0,0 0,0 0,0 0,-1 0,1 0,0 0,0 0,-1 0,-6 2</inkml:trace>
+  <inkml:trace contextRef="#ctx0" brushRef="#br0" timeOffset="1285.53">1 18,'0'3,"2"0,1 2,1 3,0 0,1 1,-1 1,-1 2,-1 1,-1 0,0 1,-1-3</inkml:trace>
+  <inkml:trace contextRef="#ctx0" brushRef="#br0" timeOffset="3759.06">1383 338,'-42'-41,"35"27,-1 0,2 0,0 0,1-1,-6-29,-8-18,6 32,13 30,-1 0,1 0,0 0,0-1,0 1,0 0,0 0,0 0,0 0,0 0,0 0,0 0,-1 0,1 0,0 0,0 0,0-1,0 1,0 0,0 0,0 0,-1 0,1 0,0 0,0 0,0 0,0 0,0 0,0 0,-1 0,1 0,0 0,0 0,0 0,0 0,0 1,0-1,0 0,-1 0,1 0,0 0,0 0,0 0,0 0,0 0,0 0,0 0,0 0,0 1,-1-1,1 0,0 0,0 0,0 0,0 0,0 0,0 1,-3 19,3-12,-9 63,7-61</inkml:trace>
+  <inkml:trace contextRef="#ctx0" brushRef="#br0" timeOffset="4983.15">1258 102,'3'0,"0"2,2 2,3-1,0 2,1-1,1 0,-1 2,1-1,0-1,-1 1,0 0,1-1,-1 1,0 0,-1-1</inkml:trace>
+</inkml:ink>
+</file>
+
+<file path=word/ink/ink2.xml><?xml version="1.0" encoding="utf-8"?>
+<inkml:ink xmlns:inkml="http://www.w3.org/2003/InkML">
+  <inkml:definitions>
+    <inkml:context xml:id="ctx0">
+      <inkml:inkSource xml:id="inkSrc0">
+        <inkml:traceFormat>
+          <inkml:channel name="X" type="integer" min="-2.14748E9" max="2.14748E9" units="cm"/>
+          <inkml:channel name="Y" type="integer" min="-2.14748E9" max="2.14748E9" units="cm"/>
+        </inkml:traceFormat>
+        <inkml:channelProperties>
+          <inkml:channelProperty channel="X" name="resolution" value="1000" units="1/cm"/>
+          <inkml:channelProperty channel="Y" name="resolution" value="1000" units="1/cm"/>
+        </inkml:channelProperties>
+      </inkml:inkSource>
+      <inkml:timestamp xml:id="ts0" timeString="2021-10-01T02:04:06.968"/>
+    </inkml:context>
+    <inkml:brush xml:id="br0">
+      <inkml:brushProperty name="width" value="0.05" units="cm"/>
+      <inkml:brushProperty name="height" value="0.05" units="cm"/>
+      <inkml:brushProperty name="color" value="#E71224"/>
+      <inkml:brushProperty name="ignorePressure" value="1"/>
+    </inkml:brush>
+  </inkml:definitions>
+  <inkml:trace contextRef="#ctx0" brushRef="#br0">1863 201,'-2'-4,"-1"-1,1 1,-1 0,1 0,-1 0,0 0,-1 0,1 1,-1 0,1-1,-6-2,-3-4,4 3,0 0,-1 1,0 0,-1 0,0 1,1 0,-1 1,-1 0,-18-4,-6 0,-59-5,39 7,15 1,0 1,-75 4,70 7,0 2,-48 15,-18 5,44-11,-102 40,133-44,-21 5,-1-3,-73 11,120-26,0-1,0 0,0 0,0-1,0 0,0-1,-20-6,-73-30,75 26,19 9,1 0,0 0,1-1,-1-1,1 1,0-1,0-1,0 1,0-1,1-1,-12-13,-64-106,83 125,-1 1,1-1,0 1,-1-1,1 1,-1 0,1-1,-1 1,1 0,-1-1,1 1,-1 0,1 0,-1-1,0 1,1 0,-1 0,1 0,-1 0,0 0,1 0,-1 0,1 0,-1 0,1 0,-1 0,0 0,1 0,-1 0,0 1,-21 14,17-10,1-1,0 1,1 0,-1 0,1 0,-5 10,10-34,4-13,-6 31,1 1,-1-1,1 0,0 0,-1 0,1 0,0 0,-1 1,1-1,0 0,0 1,0-1,0 0,0 1,0-1,0 1,0 0,0-1,0 1,0 0,0 0,0-1,0 1,0 0,0 0,0 0,1 0,0 1,100 15,-71-10,1-1,39 1,-59-6</inkml:trace>
+</inkml:ink>
+</file>
+
+<file path=word/ink/ink3.xml><?xml version="1.0" encoding="utf-8"?>
+<inkml:ink xmlns:inkml="http://www.w3.org/2003/InkML">
+  <inkml:definitions>
+    <inkml:context xml:id="ctx0">
+      <inkml:inkSource xml:id="inkSrc0">
+        <inkml:traceFormat>
+          <inkml:channel name="X" type="integer" min="-2.14748E9" max="2.14748E9" units="cm"/>
+          <inkml:channel name="Y" type="integer" min="-2.14748E9" max="2.14748E9" units="cm"/>
+        </inkml:traceFormat>
+        <inkml:channelProperties>
+          <inkml:channelProperty channel="X" name="resolution" value="1000" units="1/cm"/>
+          <inkml:channelProperty channel="Y" name="resolution" value="1000" units="1/cm"/>
+        </inkml:channelProperties>
+      </inkml:inkSource>
+      <inkml:timestamp xml:id="ts0" timeString="2021-10-01T02:04:01.616"/>
+    </inkml:context>
+    <inkml:brush xml:id="br0">
+      <inkml:brushProperty name="width" value="0.05" units="cm"/>
+      <inkml:brushProperty name="height" value="0.05" units="cm"/>
+      <inkml:brushProperty name="color" value="#E71224"/>
+      <inkml:brushProperty name="ignorePressure" value="1"/>
+    </inkml:brush>
+  </inkml:definitions>
+  <inkml:trace contextRef="#ctx0" brushRef="#br0">2479 513,'-45'13,"27"-6,6-4,-1 0,0-1,-1-1,-23 0,22-1,-1 1,-30 5,30-4,0 0,0 0,-19-2,19 0,0 1,1 0,-23 5,-2 1,-41 4,-56 5,86-11,-53 3,-34-6,-114-5,141-11,52 6,1-2,-80-25,71 17,18 5,-79-33,68 20,27 13,1-1,0-2,1-1,-39-29,18 7,28 22,-41-38,16 13,35 31,0 0,-20-23,-20-14,44 41,1 0,0-1,0 0,1 0,0-1,-7-11,6 11,4 14,4 31,-1 2,-15-84,17 45,-1 0,1 0,0 0,-1 0,1 0,0 0,0 0,0 0,0 0,0 0,0 0,0 0,0 0,0 1,0-1,0 0,0 0,1 0,-1 0,0 0,1 0,-1 0,1 0,-1 1,1-1,-1 0,1 0,0 1,-1-1,1 0,0 1,0-1,-1 0,1 1,0-1,0 1,0 0,0-1,0 1,0 0,-1-1,1 1,0 0,0 0,0 0,0 0,2 0,7 0,1 0,-1 1,21 4,3-1,50-4,-72 0</inkml:trace>
+</inkml:ink>
 </file>
 
 <file path=word/theme/theme1.xml><?xml version="1.0" encoding="utf-8"?>

</xml_diff>

<commit_message>
Agregue las dos plaquetas simples al word. Pase el word a pdf y lo uni con los planos a imprimir de los circuitos
</commit_message>
<xml_diff>
--- a/Arduino bootloader.docx
+++ b/Arduino bootloader.docx
@@ -189,11 +189,17 @@
         </w:rPr>
         <w:t xml:space="preserve"> (28-3””)</w:t>
       </w:r>
-    </w:p>
-    <w:p>
-      <w:pPr>
-        <w:spacing w:line="240" w:lineRule="auto"/>
-        <w:rPr>
+      <w:r>
+        <w:rPr>
+          <w:lang w:val="es-AR"/>
+        </w:rPr>
+        <w:t xml:space="preserve"> 28 pines</w:t>
+      </w:r>
+    </w:p>
+    <w:p>
+      <w:pPr>
+        <w:rPr>
+          <w:u w:val="single"/>
           <w:lang w:val="es-AR"/>
         </w:rPr>
       </w:pPr>
@@ -222,6 +228,12 @@
           <w:lang w:val="es-AR"/>
         </w:rPr>
         <w:t xml:space="preserve"> (3)</w:t>
+      </w:r>
+      <w:r>
+        <w:rPr>
+          <w:lang w:val="es-AR"/>
+        </w:rPr>
+        <w:t xml:space="preserve"> 28 pines</w:t>
       </w:r>
     </w:p>
     <w:p>
@@ -370,12 +382,21 @@
           <w:lang w:val="es-AR"/>
         </w:rPr>
       </w:pPr>
+      <w:proofErr w:type="spellStart"/>
       <w:r>
         <w:rPr>
           <w:rFonts w:cstheme="minorHAnsi"/>
           <w:lang w:val="es-AR"/>
         </w:rPr>
-        <w:t>Header de 16 pines</w:t>
+        <w:t>Header</w:t>
+      </w:r>
+      <w:proofErr w:type="spellEnd"/>
+      <w:r>
+        <w:rPr>
+          <w:rFonts w:cstheme="minorHAnsi"/>
+          <w:lang w:val="es-AR"/>
+        </w:rPr>
+        <w:t xml:space="preserve"> de 16 pines</w:t>
       </w:r>
     </w:p>
     <w:p>
@@ -532,7 +553,7 @@
           </mc:Choice>
           <mc:Fallback>
             <w:pict>
-              <v:shapetype w14:anchorId="675F0175" id="_x0000_t75" coordsize="21600,21600" o:spt="75" o:preferrelative="t" path="m@4@5l@4@11@9@11@9@5xe" filled="f" stroked="f">
+              <v:shapetype w14:anchorId="498CB900" id="_x0000_t75" coordsize="21600,21600" o:spt="75" o:preferrelative="t" path="m@4@5l@4@11@9@11@9@5xe" filled="f" stroked="f">
                 <v:stroke joinstyle="miter"/>
                 <v:formulas>
                   <v:f eqn="if lineDrawn pixelLineWidth 0"/>
@@ -597,7 +618,7 @@
           </mc:Choice>
           <mc:Fallback>
             <w:pict>
-              <v:shape w14:anchorId="778CB3CB" id="Entrada de lápiz 6" o:spid="_x0000_s1026" type="#_x0000_t75" style="position:absolute;margin-left:141.5pt;margin-top:98.15pt;width:54.2pt;height:9.1pt;z-index:251660288;visibility:visible;mso-wrap-style:square;mso-wrap-distance-left:9pt;mso-wrap-distance-top:0;mso-wrap-distance-right:9pt;mso-wrap-distance-bottom:0;mso-position-horizontal:absolute;mso-position-horizontal-relative:text;mso-position-vertical:absolute;mso-position-vertical-relative:text" o:gfxdata="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">
+              <v:shape w14:anchorId="55E6E92E" id="Entrada de lápiz 6" o:spid="_x0000_s1026" type="#_x0000_t75" style="position:absolute;margin-left:141.5pt;margin-top:98.15pt;width:54.2pt;height:9.1pt;z-index:251660288;visibility:visible;mso-wrap-style:square;mso-wrap-distance-left:9pt;mso-wrap-distance-top:0;mso-wrap-distance-right:9pt;mso-wrap-distance-bottom:0;mso-position-horizontal:absolute;mso-position-horizontal-relative:text;mso-position-vertical:absolute;mso-position-vertical-relative:text" o:gfxdata="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">
                 <v:imagedata r:id="rId9" o:title=""/>
               </v:shape>
             </w:pict>
@@ -643,7 +664,7 @@
           </mc:Choice>
           <mc:Fallback>
             <w:pict>
-              <v:shape w14:anchorId="169F8534" id="Entrada de lápiz 5" o:spid="_x0000_s1026" type="#_x0000_t75" style="position:absolute;margin-left:92.8pt;margin-top:99.2pt;width:71.75pt;height:18.8pt;z-index:251659264;visibility:visible;mso-wrap-style:square;mso-wrap-distance-left:9pt;mso-wrap-distance-top:0;mso-wrap-distance-right:9pt;mso-wrap-distance-bottom:0;mso-position-horizontal:absolute;mso-position-horizontal-relative:text;mso-position-vertical:absolute;mso-position-vertical-relative:text" o:gfxdata="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">
+              <v:shape w14:anchorId="69C4F9AA" id="Entrada de lápiz 5" o:spid="_x0000_s1026" type="#_x0000_t75" style="position:absolute;margin-left:92.8pt;margin-top:99.2pt;width:71.75pt;height:18.8pt;z-index:251659264;visibility:visible;mso-wrap-style:square;mso-wrap-distance-left:9pt;mso-wrap-distance-top:0;mso-wrap-distance-right:9pt;mso-wrap-distance-bottom:0;mso-position-horizontal:absolute;mso-position-horizontal-relative:text;mso-position-vertical:absolute;mso-position-vertical-relative:text" o:gfxdata="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">
                 <v:imagedata r:id="rId11" o:title=""/>
               </v:shape>
             </w:pict>
@@ -656,7 +677,7 @@
           <w:lang w:val="es-AR"/>
         </w:rPr>
         <w:drawing>
-          <wp:inline distT="0" distB="0" distL="0" distR="0" wp14:anchorId="36C2BFB6" wp14:editId="546E8E71">
+          <wp:inline distT="0" distB="0" distL="0" distR="0" wp14:anchorId="36C2BFB6" wp14:editId="021316A0">
             <wp:extent cx="5667153" cy="5319153"/>
             <wp:effectExtent l="0" t="0" r="0" b="0"/>
             <wp:docPr id="3" name="Imagen 3" descr="Imagen que contiene Diagrama&#10;&#10;Descripción generada automáticamente"/>
@@ -862,13 +883,202 @@
       <w:r>
         <w:rPr>
           <w:noProof/>
-          <w:lang w:val="es-AR" w:eastAsia="es-AR"/>
+          <w:u w:val="single"/>
+          <w:lang w:val="es-AR"/>
+        </w:rPr>
+        <mc:AlternateContent>
+          <mc:Choice Requires="wpi">
+            <w:drawing>
+              <wp:anchor distT="0" distB="0" distL="114300" distR="114300" simplePos="0" relativeHeight="251678720" behindDoc="0" locked="0" layoutInCell="1" allowOverlap="1" wp14:anchorId="517F5128" wp14:editId="38BA6D47">
+                <wp:simplePos x="0" y="0"/>
+                <wp:positionH relativeFrom="column">
+                  <wp:posOffset>2867758</wp:posOffset>
+                </wp:positionH>
+                <wp:positionV relativeFrom="paragraph">
+                  <wp:posOffset>1510099</wp:posOffset>
+                </wp:positionV>
+                <wp:extent cx="12600" cy="30960"/>
+                <wp:effectExtent l="57150" t="38100" r="45085" b="45720"/>
+                <wp:wrapNone/>
+                <wp:docPr id="25" name="Entrada de lápiz 25"/>
+                <wp:cNvGraphicFramePr/>
+                <a:graphic xmlns:a="http://schemas.openxmlformats.org/drawingml/2006/main">
+                  <a:graphicData uri="http://schemas.microsoft.com/office/word/2010/wordprocessingInk">
+                    <w14:contentPart bwMode="auto" r:id="rId13">
+                      <w14:nvContentPartPr>
+                        <w14:cNvContentPartPr/>
+                      </w14:nvContentPartPr>
+                      <w14:xfrm>
+                        <a:off x="0" y="0"/>
+                        <a:ext cx="12600" cy="30960"/>
+                      </w14:xfrm>
+                    </w14:contentPart>
+                  </a:graphicData>
+                </a:graphic>
+              </wp:anchor>
+            </w:drawing>
+          </mc:Choice>
+          <mc:Fallback>
+            <w:pict>
+              <v:shape w14:anchorId="3B92CD53" id="Entrada de lápiz 25" o:spid="_x0000_s1026" type="#_x0000_t75" style="position:absolute;margin-left:225.1pt;margin-top:118.2pt;width:2.45pt;height:3.9pt;z-index:251678720;visibility:visible;mso-wrap-style:square;mso-wrap-distance-left:9pt;mso-wrap-distance-top:0;mso-wrap-distance-right:9pt;mso-wrap-distance-bottom:0;mso-position-horizontal:absolute;mso-position-horizontal-relative:text;mso-position-vertical:absolute;mso-position-vertical-relative:text" o:gfxdata="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">
+                <v:imagedata r:id="rId14" o:title=""/>
+              </v:shape>
+            </w:pict>
+          </mc:Fallback>
+        </mc:AlternateContent>
+      </w:r>
+      <w:r>
+        <w:rPr>
+          <w:noProof/>
+          <w:u w:val="single"/>
+          <w:lang w:val="es-AR"/>
+        </w:rPr>
+        <mc:AlternateContent>
+          <mc:Choice Requires="wpi">
+            <w:drawing>
+              <wp:anchor distT="0" distB="0" distL="114300" distR="114300" simplePos="0" relativeHeight="251677696" behindDoc="0" locked="0" layoutInCell="1" allowOverlap="1" wp14:anchorId="117E6B37" wp14:editId="5A8DA766">
+                <wp:simplePos x="0" y="0"/>
+                <wp:positionH relativeFrom="column">
+                  <wp:posOffset>2866678</wp:posOffset>
+                </wp:positionH>
+                <wp:positionV relativeFrom="paragraph">
+                  <wp:posOffset>1500739</wp:posOffset>
+                </wp:positionV>
+                <wp:extent cx="274320" cy="139680"/>
+                <wp:effectExtent l="57150" t="38100" r="49530" b="51435"/>
+                <wp:wrapNone/>
+                <wp:docPr id="24" name="Entrada de lápiz 24"/>
+                <wp:cNvGraphicFramePr/>
+                <a:graphic xmlns:a="http://schemas.openxmlformats.org/drawingml/2006/main">
+                  <a:graphicData uri="http://schemas.microsoft.com/office/word/2010/wordprocessingInk">
+                    <w14:contentPart bwMode="auto" r:id="rId15">
+                      <w14:nvContentPartPr>
+                        <w14:cNvContentPartPr/>
+                      </w14:nvContentPartPr>
+                      <w14:xfrm>
+                        <a:off x="0" y="0"/>
+                        <a:ext cx="274320" cy="139680"/>
+                      </w14:xfrm>
+                    </w14:contentPart>
+                  </a:graphicData>
+                </a:graphic>
+              </wp:anchor>
+            </w:drawing>
+          </mc:Choice>
+          <mc:Fallback>
+            <w:pict>
+              <v:shape w14:anchorId="2FD3BFD9" id="Entrada de lápiz 24" o:spid="_x0000_s1026" type="#_x0000_t75" style="position:absolute;margin-left:225pt;margin-top:117.45pt;width:23pt;height:12.45pt;z-index:251677696;visibility:visible;mso-wrap-style:square;mso-wrap-distance-left:9pt;mso-wrap-distance-top:0;mso-wrap-distance-right:9pt;mso-wrap-distance-bottom:0;mso-position-horizontal:absolute;mso-position-horizontal-relative:text;mso-position-vertical:absolute;mso-position-vertical-relative:text" o:gfxdata="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">
+                <v:imagedata r:id="rId16" o:title=""/>
+              </v:shape>
+            </w:pict>
+          </mc:Fallback>
+        </mc:AlternateContent>
+      </w:r>
+      <w:r>
+        <w:rPr>
+          <w:noProof/>
+          <w:u w:val="single"/>
+          <w:lang w:val="es-AR"/>
+        </w:rPr>
+        <mc:AlternateContent>
+          <mc:Choice Requires="wpi">
+            <w:drawing>
+              <wp:anchor distT="0" distB="0" distL="114300" distR="114300" simplePos="0" relativeHeight="251676672" behindDoc="0" locked="0" layoutInCell="1" allowOverlap="1" wp14:anchorId="42E94251" wp14:editId="74C7D14E">
+                <wp:simplePos x="0" y="0"/>
+                <wp:positionH relativeFrom="column">
+                  <wp:posOffset>2404745</wp:posOffset>
+                </wp:positionH>
+                <wp:positionV relativeFrom="paragraph">
+                  <wp:posOffset>1488440</wp:posOffset>
+                </wp:positionV>
+                <wp:extent cx="411100" cy="138430"/>
+                <wp:effectExtent l="38100" t="38100" r="8255" b="52070"/>
+                <wp:wrapNone/>
+                <wp:docPr id="23" name="Entrada de lápiz 23"/>
+                <wp:cNvGraphicFramePr/>
+                <a:graphic xmlns:a="http://schemas.openxmlformats.org/drawingml/2006/main">
+                  <a:graphicData uri="http://schemas.microsoft.com/office/word/2010/wordprocessingInk">
+                    <w14:contentPart bwMode="auto" r:id="rId17">
+                      <w14:nvContentPartPr>
+                        <w14:cNvContentPartPr/>
+                      </w14:nvContentPartPr>
+                      <w14:xfrm>
+                        <a:off x="0" y="0"/>
+                        <a:ext cx="411100" cy="138430"/>
+                      </w14:xfrm>
+                    </w14:contentPart>
+                  </a:graphicData>
+                </a:graphic>
+              </wp:anchor>
+            </w:drawing>
+          </mc:Choice>
+          <mc:Fallback>
+            <w:pict>
+              <v:shape w14:anchorId="735C7A58" id="Entrada de lápiz 23" o:spid="_x0000_s1026" type="#_x0000_t75" style="position:absolute;margin-left:188.65pt;margin-top:116.5pt;width:33.75pt;height:12.3pt;z-index:251676672;visibility:visible;mso-wrap-style:square;mso-wrap-distance-left:9pt;mso-wrap-distance-top:0;mso-wrap-distance-right:9pt;mso-wrap-distance-bottom:0;mso-position-horizontal:absolute;mso-position-horizontal-relative:text;mso-position-vertical:absolute;mso-position-vertical-relative:text" o:gfxdata="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">
+                <v:imagedata r:id="rId18" o:title=""/>
+              </v:shape>
+            </w:pict>
+          </mc:Fallback>
+        </mc:AlternateContent>
+      </w:r>
+      <w:r>
+        <w:rPr>
+          <w:noProof/>
+          <w:u w:val="single"/>
+          <w:lang w:val="es-AR"/>
+        </w:rPr>
+        <mc:AlternateContent>
+          <mc:Choice Requires="wpi">
+            <w:drawing>
+              <wp:anchor distT="0" distB="0" distL="114300" distR="114300" simplePos="0" relativeHeight="251670528" behindDoc="0" locked="0" layoutInCell="1" allowOverlap="1" wp14:anchorId="2AB48C22" wp14:editId="7F411B2A">
+                <wp:simplePos x="0" y="0"/>
+                <wp:positionH relativeFrom="column">
+                  <wp:posOffset>2173605</wp:posOffset>
+                </wp:positionH>
+                <wp:positionV relativeFrom="paragraph">
+                  <wp:posOffset>1522730</wp:posOffset>
+                </wp:positionV>
+                <wp:extent cx="52070" cy="99060"/>
+                <wp:effectExtent l="57150" t="38100" r="43180" b="53340"/>
+                <wp:wrapNone/>
+                <wp:docPr id="17" name="Entrada de lápiz 17"/>
+                <wp:cNvGraphicFramePr/>
+                <a:graphic xmlns:a="http://schemas.openxmlformats.org/drawingml/2006/main">
+                  <a:graphicData uri="http://schemas.microsoft.com/office/word/2010/wordprocessingInk">
+                    <w14:contentPart bwMode="auto" r:id="rId19">
+                      <w14:nvContentPartPr>
+                        <w14:cNvContentPartPr/>
+                      </w14:nvContentPartPr>
+                      <w14:xfrm>
+                        <a:off x="0" y="0"/>
+                        <a:ext cx="52070" cy="99060"/>
+                      </w14:xfrm>
+                    </w14:contentPart>
+                  </a:graphicData>
+                </a:graphic>
+              </wp:anchor>
+            </w:drawing>
+          </mc:Choice>
+          <mc:Fallback>
+            <w:pict>
+              <v:shape w14:anchorId="6ADE269B" id="Entrada de lápiz 17" o:spid="_x0000_s1026" type="#_x0000_t75" style="position:absolute;margin-left:170.45pt;margin-top:119.2pt;width:5.5pt;height:9.15pt;z-index:251670528;visibility:visible;mso-wrap-style:square;mso-wrap-distance-left:9pt;mso-wrap-distance-top:0;mso-wrap-distance-right:9pt;mso-wrap-distance-bottom:0;mso-position-horizontal:absolute;mso-position-horizontal-relative:text;mso-position-vertical:absolute;mso-position-vertical-relative:text" o:gfxdata="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">
+                <v:imagedata r:id="rId20" o:title=""/>
+              </v:shape>
+            </w:pict>
+          </mc:Fallback>
+        </mc:AlternateContent>
+      </w:r>
+      <w:r>
+        <w:rPr>
+          <w:noProof/>
+          <w:u w:val="single"/>
+          <w:lang w:val="es-AR"/>
         </w:rPr>
         <w:drawing>
-          <wp:inline distT="0" distB="0" distL="0" distR="0" wp14:anchorId="0FA3A000" wp14:editId="133DC8FD">
-            <wp:extent cx="5724525" cy="4504220"/>
+          <wp:inline distT="0" distB="0" distL="0" distR="0" wp14:anchorId="1D0C4E1E" wp14:editId="5F06648F">
+            <wp:extent cx="5720400" cy="4500000"/>
             <wp:effectExtent l="0" t="0" r="0" b="0"/>
-            <wp:docPr id="4" name="Imagen 4"/>
+            <wp:docPr id="14" name="Imagen 14" descr="Imagen de la pantalla de un video juego&#10;&#10;Descripción generada automáticamente con confianza media"/>
             <wp:cNvGraphicFramePr>
               <a:graphicFrameLocks xmlns:a="http://schemas.openxmlformats.org/drawingml/2006/main" noChangeAspect="1"/>
             </wp:cNvGraphicFramePr>
@@ -876,11 +1086,11 @@
               <a:graphicData uri="http://schemas.openxmlformats.org/drawingml/2006/picture">
                 <pic:pic xmlns:pic="http://schemas.openxmlformats.org/drawingml/2006/picture">
                   <pic:nvPicPr>
-                    <pic:cNvPr id="4" name="Arduino bootloader.png"/>
+                    <pic:cNvPr id="14" name="Imagen 14" descr="Imagen de la pantalla de un video juego&#10;&#10;Descripción generada automáticamente con confianza media"/>
                     <pic:cNvPicPr/>
                   </pic:nvPicPr>
                   <pic:blipFill>
-                    <a:blip r:embed="rId13" cstate="print">
+                    <a:blip r:embed="rId21" cstate="print">
                       <a:extLst>
                         <a:ext uri="{28A0092B-C50C-407E-A947-70E740481C1C}">
                           <a14:useLocalDpi xmlns:a14="http://schemas.microsoft.com/office/drawing/2010/main" val="0"/>
@@ -894,7 +1104,7 @@
                   <pic:spPr>
                     <a:xfrm>
                       <a:off x="0" y="0"/>
-                      <a:ext cx="5760234" cy="4532317"/>
+                      <a:ext cx="5720400" cy="4500000"/>
                     </a:xfrm>
                     <a:prstGeom prst="rect">
                       <a:avLst/>
@@ -918,75 +1128,159 @@
         <w:rPr>
           <w:lang w:val="es-AR"/>
         </w:rPr>
-        <w:t>Sobre la parte superior de la plaqueta se encuentran las instrucciones de cómo conectarla al arduino. El pin llamado N$6 va conectado al pin 10 del arduino, N$3 va al pin 11 del arduino, N$2 va al pin 12 del arduino, N$1 va conectado al pin 13 del arduino. La disposición de los pines también está representada con el texto 10 / 11 /12 /13. VCC debe estar conectado al pin de 5V del arduino, y GND debe estar conectado a cualquier pin de GND del arduino. La placa cuenta con seis agujeros de 7mm para montarlo.</w:t>
-      </w:r>
-    </w:p>
-    <w:p>
-      <w:pPr>
-        <w:rPr>
-          <w:lang w:val="es-AR"/>
-        </w:rPr>
-      </w:pPr>
-      <w:r>
-        <w:rPr>
-          <w:lang w:val="es-AR"/>
-        </w:rPr>
-        <w:t>Nota: recordar que la muesca del atmega tiene que coincidir con la del zif socket</w:t>
-      </w:r>
-    </w:p>
-    <w:p>
-      <w:pPr>
-        <w:rPr>
-          <w:lang w:val="es-AR"/>
-        </w:rPr>
-      </w:pPr>
-    </w:p>
-    <w:p>
-      <w:pPr>
-        <w:rPr>
-          <w:lang w:val="es-AR"/>
-        </w:rPr>
-      </w:pPr>
-    </w:p>
-    <w:p>
-      <w:pPr>
-        <w:rPr>
-          <w:lang w:val="es-AR"/>
-        </w:rPr>
-      </w:pPr>
-    </w:p>
-    <w:p>
-      <w:pPr>
-        <w:rPr>
-          <w:lang w:val="es-AR"/>
-        </w:rPr>
-      </w:pPr>
-    </w:p>
-    <w:p>
-      <w:pPr>
-        <w:rPr>
-          <w:lang w:val="es-AR"/>
-        </w:rPr>
-      </w:pPr>
-    </w:p>
-    <w:p>
-      <w:pPr>
-        <w:rPr>
-          <w:lang w:val="es-AR"/>
-        </w:rPr>
-      </w:pPr>
-    </w:p>
-    <w:p>
-      <w:pPr>
-        <w:rPr>
-          <w:lang w:val="es-AR"/>
-        </w:rPr>
-      </w:pPr>
-    </w:p>
-    <w:p>
-      <w:pPr>
-        <w:rPr>
-          <w:lang w:val="es-AR"/>
+        <w:t xml:space="preserve">Sobre la parte superior de la plaqueta se encuentran las instrucciones de cómo conectarla al </w:t>
+      </w:r>
+      <w:r>
+        <w:rPr>
+          <w:lang w:val="es-AR"/>
+        </w:rPr>
+        <w:t>Arduino. En la imagen está indicado con flechas, igualmente cada pista tiene como nombre al pin del Arduino que debería estar conectado</w:t>
+      </w:r>
+      <w:r>
+        <w:rPr>
+          <w:lang w:val="es-AR"/>
+        </w:rPr>
+        <w:t xml:space="preserve">. La disposición de los pines también está representada con el texto </w:t>
+      </w:r>
+      <w:r>
+        <w:rPr>
+          <w:lang w:val="es-AR"/>
+        </w:rPr>
+        <w:t>13-12-11-10</w:t>
+      </w:r>
+      <w:r>
+        <w:rPr>
+          <w:lang w:val="es-AR"/>
+        </w:rPr>
+        <w:t xml:space="preserve">. VCC debe estar conectado al pin de 5V del </w:t>
+      </w:r>
+      <w:r>
+        <w:rPr>
+          <w:lang w:val="es-AR"/>
+        </w:rPr>
+        <w:t>Arduino</w:t>
+      </w:r>
+      <w:r>
+        <w:rPr>
+          <w:lang w:val="es-AR"/>
+        </w:rPr>
+        <w:t xml:space="preserve">, y GND debe estar conectado a cualquier pin de GND del </w:t>
+      </w:r>
+      <w:r>
+        <w:rPr>
+          <w:lang w:val="es-AR"/>
+        </w:rPr>
+        <w:t>Arduino</w:t>
+      </w:r>
+      <w:r>
+        <w:rPr>
+          <w:lang w:val="es-AR"/>
+        </w:rPr>
+        <w:t xml:space="preserve">. La placa cuenta con </w:t>
+      </w:r>
+      <w:r>
+        <w:rPr>
+          <w:lang w:val="es-AR"/>
+        </w:rPr>
+        <w:t>cinco</w:t>
+      </w:r>
+      <w:r>
+        <w:rPr>
+          <w:lang w:val="es-AR"/>
+        </w:rPr>
+        <w:t xml:space="preserve"> agujeros de 7mm para montarlo.</w:t>
+      </w:r>
+    </w:p>
+    <w:p>
+      <w:pPr>
+        <w:rPr>
+          <w:lang w:val="es-AR"/>
+        </w:rPr>
+      </w:pPr>
+      <w:r>
+        <w:rPr>
+          <w:lang w:val="es-AR"/>
+        </w:rPr>
+        <w:t xml:space="preserve">Nota: recordar que la muesca del </w:t>
+      </w:r>
+      <w:r>
+        <w:rPr>
+          <w:lang w:val="es-AR"/>
+        </w:rPr>
+        <w:t>A</w:t>
+      </w:r>
+      <w:r>
+        <w:rPr>
+          <w:lang w:val="es-AR"/>
+        </w:rPr>
+        <w:t>tmega</w:t>
+      </w:r>
+      <w:r>
+        <w:rPr>
+          <w:lang w:val="es-AR"/>
+        </w:rPr>
+        <w:t>328</w:t>
+      </w:r>
+      <w:r>
+        <w:rPr>
+          <w:lang w:val="es-AR"/>
+        </w:rPr>
+        <w:t xml:space="preserve"> tiene que coincidir con la del zif socket</w:t>
+      </w:r>
+    </w:p>
+    <w:p>
+      <w:pPr>
+        <w:rPr>
+          <w:lang w:val="es-AR"/>
+        </w:rPr>
+      </w:pPr>
+    </w:p>
+    <w:p>
+      <w:pPr>
+        <w:rPr>
+          <w:lang w:val="es-AR"/>
+        </w:rPr>
+      </w:pPr>
+    </w:p>
+    <w:p>
+      <w:pPr>
+        <w:rPr>
+          <w:lang w:val="es-AR"/>
+        </w:rPr>
+      </w:pPr>
+    </w:p>
+    <w:p>
+      <w:pPr>
+        <w:rPr>
+          <w:lang w:val="es-AR"/>
+        </w:rPr>
+      </w:pPr>
+    </w:p>
+    <w:p>
+      <w:pPr>
+        <w:rPr>
+          <w:lang w:val="es-AR"/>
+        </w:rPr>
+      </w:pPr>
+    </w:p>
+    <w:p>
+      <w:pPr>
+        <w:rPr>
+          <w:lang w:val="es-AR" w:eastAsia="ja-JP"/>
+        </w:rPr>
+      </w:pPr>
+    </w:p>
+    <w:p>
+      <w:pPr>
+        <w:rPr>
+          <w:lang w:val="es-AR" w:eastAsia="ja-JP"/>
+        </w:rPr>
+      </w:pPr>
+    </w:p>
+    <w:p>
+      <w:pPr>
+        <w:rPr>
+          <w:lang w:val="es-AR" w:eastAsia="ja-JP"/>
         </w:rPr>
       </w:pPr>
     </w:p>
@@ -1742,6 +2036,118 @@
 </inkml:ink>
 </file>
 
+<file path=word/ink/ink4.xml><?xml version="1.0" encoding="utf-8"?>
+<inkml:ink xmlns:inkml="http://www.w3.org/2003/InkML">
+  <inkml:definitions>
+    <inkml:context xml:id="ctx0">
+      <inkml:inkSource xml:id="inkSrc0">
+        <inkml:traceFormat>
+          <inkml:channel name="X" type="integer" min="-2.14748E9" max="2.14748E9" units="cm"/>
+          <inkml:channel name="Y" type="integer" min="-2.14748E9" max="2.14748E9" units="cm"/>
+        </inkml:traceFormat>
+        <inkml:channelProperties>
+          <inkml:channelProperty channel="X" name="resolution" value="1000" units="1/cm"/>
+          <inkml:channelProperty channel="Y" name="resolution" value="1000" units="1/cm"/>
+        </inkml:channelProperties>
+      </inkml:inkSource>
+      <inkml:timestamp xml:id="ts0" timeString="2021-10-01T02:16:06.176"/>
+    </inkml:context>
+    <inkml:brush xml:id="br0">
+      <inkml:brushProperty name="width" value="0.05024" units="cm"/>
+      <inkml:brushProperty name="height" value="0.05024" units="cm"/>
+      <inkml:brushProperty name="color" value="#E71224"/>
+      <inkml:brushProperty name="ignorePressure" value="1"/>
+    </inkml:brush>
+  </inkml:definitions>
+  <inkml:trace contextRef="#ctx0" brushRef="#br0">0 0,'0'2,"2"1,1 2,-1 2,2-1,1 2,-2 1,0 1,1-1,-1 0,0 0,-1-1</inkml:trace>
+</inkml:ink>
+</file>
+
+<file path=word/ink/ink5.xml><?xml version="1.0" encoding="utf-8"?>
+<inkml:ink xmlns:inkml="http://www.w3.org/2003/InkML">
+  <inkml:definitions>
+    <inkml:context xml:id="ctx0">
+      <inkml:inkSource xml:id="inkSrc0">
+        <inkml:traceFormat>
+          <inkml:channel name="X" type="integer" min="-2.14748E9" max="2.14748E9" units="cm"/>
+          <inkml:channel name="Y" type="integer" min="-2.14748E9" max="2.14748E9" units="cm"/>
+        </inkml:traceFormat>
+        <inkml:channelProperties>
+          <inkml:channelProperty channel="X" name="resolution" value="1000" units="1/cm"/>
+          <inkml:channelProperty channel="Y" name="resolution" value="1000" units="1/cm"/>
+        </inkml:channelProperties>
+      </inkml:inkSource>
+      <inkml:timestamp xml:id="ts0" timeString="2021-10-01T02:16:04.861"/>
+    </inkml:context>
+    <inkml:brush xml:id="br0">
+      <inkml:brushProperty name="width" value="0.05024" units="cm"/>
+      <inkml:brushProperty name="height" value="0.05024" units="cm"/>
+      <inkml:brushProperty name="color" value="#E71224"/>
+      <inkml:brushProperty name="ignorePressure" value="1"/>
+    </inkml:brush>
+  </inkml:definitions>
+  <inkml:trace contextRef="#ctx0" brushRef="#br0">762 387,'-15'-1,"0"-1,1-1,-1-1,1 0,-26-11,-7-2,-117-48,98 36,41 17,-42-28,-10-5,41 28,-39-27,63 37,1-1,0-1,0 0,1 0,0-1,-17-22,27 32,0-1,0 1,0 0,0 0,0 0,0 0,0 0,0 0,0-1,0 1,0 0,0 0,0 0,0 0,0 0,0-1,0 1,0 0,0 0,1 0,-1 0,0 0,0 0,0 0,0-1,0 1,0 0,0 0,0 0,0 0,1 0,-1 0,0 0,0 0,0 0,0 0,0 0,0 0,1 0,-1 0,0 0,0 0,0 0,0 0,0 0,1 0,-1 0,0 0,0 0,0 0,0 0,0 0,0 0,1 0,-1 0,0 0,0 0,0 0,0 0,0 0,0 0,0 0,1 1,-1-1,0 0,20 5,21 10,-11 4,-24-15</inkml:trace>
+</inkml:ink>
+</file>
+
+<file path=word/ink/ink6.xml><?xml version="1.0" encoding="utf-8"?>
+<inkml:ink xmlns:inkml="http://www.w3.org/2003/InkML">
+  <inkml:definitions>
+    <inkml:context xml:id="ctx0">
+      <inkml:inkSource xml:id="inkSrc0">
+        <inkml:traceFormat>
+          <inkml:channel name="X" type="integer" min="-2.14748E9" max="2.14748E9" units="cm"/>
+          <inkml:channel name="Y" type="integer" min="-2.14748E9" max="2.14748E9" units="cm"/>
+        </inkml:traceFormat>
+        <inkml:channelProperties>
+          <inkml:channelProperty channel="X" name="resolution" value="1000" units="1/cm"/>
+          <inkml:channelProperty channel="Y" name="resolution" value="1000" units="1/cm"/>
+        </inkml:channelProperties>
+      </inkml:inkSource>
+      <inkml:timestamp xml:id="ts0" timeString="2021-10-01T02:15:56.761"/>
+    </inkml:context>
+    <inkml:brush xml:id="br0">
+      <inkml:brushProperty name="width" value="0.05024" units="cm"/>
+      <inkml:brushProperty name="height" value="0.05024" units="cm"/>
+      <inkml:brushProperty name="color" value="#E71224"/>
+      <inkml:brushProperty name="ignorePressure" value="1"/>
+    </inkml:brush>
+  </inkml:definitions>
+  <inkml:trace contextRef="#ctx0" brushRef="#br0">371 384,'-10'0,"0"-1,-1-1,1 0,0-1,0 0,1 0,-13-6,-67-39,65 35,17 8,1 0,-1 0,1 0,0-1,1 0,-1 0,1-1,0 1,1-1,0 0,0 0,0-1,1 1,0-1,-2-10,1 6,-1 0,0 0,-1 1,-14-21,20 31,0 1,-1 0,1-1,0 1,0 0,0 0,-1-1,1 1,0 0,0 0,-1-1,1 1,0 0,-1 0,1 0,0 0,-1-1,1 1,0 0,-1 0,1 0,0 0,-1 0,1 0,0 0,-1 0,1 0,0 0,-1 0,1 0,0 0,-1 0,1 0,-1 1,1-1,0 0,0 0,-1 0,1 0,0 1,-1-1,1 0,-12 20,1 23,3 10,6-45</inkml:trace>
+  <inkml:trace contextRef="#ctx0" brushRef="#br0" timeOffset="1282.57">33 121,'2'0,"1"2,1 0,3 1,0 1,1 0,-2 2,2-1,0-1,1-1,0-1</inkml:trace>
+  <inkml:trace contextRef="#ctx0" brushRef="#br0" timeOffset="3953.03">1141 324,'-20'3,"18"-2,-1 0,0-1,1 1,-1-1,0 0,0 0,1 0,-1 0,-4-1,-6-1,-17-4,1-1,-1-1,1-1,-37-17,24 2,-52-36,79 48,1 1,0-2,1 0,0-1,1 0,-16-25,8 13,35 41,-13-13,0-1,-1 0,1 1,-1-1,1 1,-1 0,0-1,0 1,1 0,-1 0,0 0,-1 0,1-1,0 1,-1 1,1-1,-1 0,1 0,-1 0,0 0,0 0,0 0,0 0,0 0,0 0,-1 1,1-1,-1 0,0 0,1 0,-1 0,0-1,-1 3,-2 4</inkml:trace>
+  <inkml:trace contextRef="#ctx0" brushRef="#br0" timeOffset="4993.6">611 0,'4'1,"-1"1,1-1,0 1,-1 0,0 0,1 0,5 6,9 4,82 33,-93-42</inkml:trace>
+</inkml:ink>
+</file>
+
+<file path=word/ink/ink7.xml><?xml version="1.0" encoding="utf-8"?>
+<inkml:ink xmlns:inkml="http://www.w3.org/2003/InkML">
+  <inkml:definitions>
+    <inkml:context xml:id="ctx0">
+      <inkml:inkSource xml:id="inkSrc0">
+        <inkml:traceFormat>
+          <inkml:channel name="X" type="integer" min="-2.14748E9" max="2.14748E9" units="cm"/>
+          <inkml:channel name="Y" type="integer" min="-2.14748E9" max="2.14748E9" units="cm"/>
+        </inkml:traceFormat>
+        <inkml:channelProperties>
+          <inkml:channelProperty channel="X" name="resolution" value="1000" units="1/cm"/>
+          <inkml:channelProperty channel="Y" name="resolution" value="1000" units="1/cm"/>
+        </inkml:channelProperties>
+      </inkml:inkSource>
+      <inkml:timestamp xml:id="ts0" timeString="2021-10-01T02:15:53.106"/>
+    </inkml:context>
+    <inkml:brush xml:id="br0">
+      <inkml:brushProperty name="width" value="0.05024" units="cm"/>
+      <inkml:brushProperty name="height" value="0.05024" units="cm"/>
+      <inkml:brushProperty name="color" value="#E71224"/>
+      <inkml:brushProperty name="ignorePressure" value="1"/>
+    </inkml:brush>
+  </inkml:definitions>
+  <inkml:trace contextRef="#ctx0" brushRef="#br0">145 277,'-2'-7,"0"0,0 0,-1 1,0-1,-1 1,-7-12,2 4,-78-152,80 152,-5-6,9 21,3 14,6 49,-5-56,1-1</inkml:trace>
+  <inkml:trace contextRef="#ctx0" brushRef="#br0" timeOffset="1054.94">1 1,'2'0,"3"0,0 2,2 0,1 1,0 1,0 0,1 0,1-2,-1 2,0 0,0-1,-1 1,0 0,-2-1</inkml:trace>
+</inkml:ink>
+</file>
+
 <file path=word/theme/theme1.xml><?xml version="1.0" encoding="utf-8"?>
 <a:theme xmlns:a="http://schemas.openxmlformats.org/drawingml/2006/main" name="Tema de Office">
   <a:themeElements>

</xml_diff>